<commit_message>
revision complete and submitted
</commit_message>
<xml_diff>
--- a/HSSC_Revised_Submission/main_report.docx
+++ b/HSSC_Revised_Submission/main_report.docx
@@ -1309,7 +1309,7 @@
     </w:p>
     <w:bookmarkEnd w:id="26"/>
     <w:bookmarkEnd w:id="27"/>
-    <w:bookmarkStart w:id="52" w:name="sec:methods"/>
+    <w:bookmarkStart w:id="53" w:name="sec:methods"/>
     <w:p>
       <w:pPr>
         <w:pStyle w:val="Heading1"/>
@@ -1483,7 +1483,7 @@
       </w:r>
     </w:p>
     <w:bookmarkEnd w:id="28"/>
-    <w:bookmarkStart w:id="35" w:name="participants"/>
+    <w:bookmarkStart w:id="36" w:name="participants"/>
     <w:p>
       <w:pPr>
         <w:pStyle w:val="Heading2"/>
@@ -1524,7 +1524,7 @@
         <w:t xml:space="preserve"> </w:t>
       </w:r>
       <w:r>
-        <w:t xml:space="preserve">??</w:t>
+        <w:t xml:space="preserve">2.1</w:t>
       </w:r>
       <w:r>
         <w:t xml:space="preserve">). Both schools are bilingual secondary institutions that follow a European curriculum framework, with English as the primary language of instruction across most subjects. The student populations at both schools are culturally and linguistically diverse, including a mix of local and expatriate families. Many students come from middle- to upper-middle-class socioeconomic backgrounds and are accustomed to using digital technologies in their academic work: both schools are equipped with computer laboratories and digital interactive whiteboards for classroom instruction.</w:t>
@@ -1538,7 +1538,7 @@
         <w:t xml:space="preserve">All participants had appropriate levels of English proficiency, given the language policy of the schools. Even so, the AI Tutor was multilingual, allowing students to interact with it either in English or in their native language. The experimental instructions were in English to ensure consistency across sites. However, if needed, students could translate the instructions using the browser’s automatic translation service.</w:t>
       </w:r>
     </w:p>
-    <w:bookmarkStart w:id="34" w:name="ethical-approval-and-data-privacy"/>
+    <w:bookmarkStart w:id="35" w:name="ethical-approval-and-data-privacy"/>
     <w:p>
       <w:pPr>
         <w:pStyle w:val="Heading3"/>
@@ -1561,10 +1561,21 @@
         <w:pStyle w:val="FirstParagraph"/>
       </w:pPr>
       <w:r>
-        <w:t xml:space="preserve">We recruited students after receiving ethical approval from the European Commission’s internal Ethical Review Board, ensuring that the consent procedures, data protection requirements, and experimental protocol complied with local laws and ethical research standards. The data privacy protection protocol was approved by the European Commission’s data protection officer. As an additional safeguard, given the minor age of the participants, we required their parents or legal guardians to provide us with written consent, allowing their children to participate in the study. The students also had to give their assent to participate by completing an online consent form.</w:t>
-      </w:r>
-    </w:p>
-    <w:bookmarkStart w:id="33" w:name="fig:classrooms"/>
+        <w:t xml:space="preserve">We recruited students after receiving ethical approval from the European Commission’s internal Ethical Review Board, ensuring that the consent procedures, data protection requirements, and experimental protocol complied with local laws and ethical research standards.</w:t>
+      </w:r>
+      <w:r>
+        <w:rPr>
+          <w:rStyle w:val="FootnoteReference"/>
+        </w:rPr>
+        <w:footnoteReference w:id="30"/>
+      </w:r>
+      <w:r>
+        <w:t xml:space="preserve"> </w:t>
+      </w:r>
+      <w:r>
+        <w:t xml:space="preserve">The data privacy protection protocol was approved by the European Commission’s data protection officer. As an additional safeguard, given the minor age of the participants, we required their parents or legal guardians to provide us with written consent, allowing their children to participate in the study. The students also had to give their assent to participate by completing an online consent form.</w:t>
+      </w:r>
+    </w:p>
     <w:p>
       <w:pPr>
         <w:pStyle w:val="CaptionedFigure"/>
@@ -1574,18 +1585,18 @@
           <wp:inline>
             <wp:extent cx="5334000" cy="4121727"/>
             <wp:effectExtent b="0" l="0" r="0" t="0"/>
-            <wp:docPr descr="Classrooms used for the experiment in Seville (A) and in Brussels (B)." title="" id="31" name="Picture"/>
+            <wp:docPr descr="Figure 2.1: Classrooms used for the experiment in Seville (A) and in Brussels (B)." title="" id="32" name="Picture"/>
             <a:graphic>
               <a:graphicData uri="http://schemas.openxmlformats.org/drawingml/2006/picture">
                 <pic:pic>
                   <pic:nvPicPr>
-                    <pic:cNvPr descr="assets/pictures/classrooms.pdf" id="32" name="Picture"/>
+                    <pic:cNvPr descr="assets/pictures/classrooms.pdf" id="33" name="Picture"/>
                     <pic:cNvPicPr>
                       <a:picLocks noChangeArrowheads="1" noChangeAspect="1"/>
                     </pic:cNvPicPr>
                   </pic:nvPicPr>
                   <pic:blipFill>
-                    <a:blip r:embed="rId30"/>
+                    <a:blip r:embed="rId31"/>
                     <a:stretch>
                       <a:fillRect/>
                     </a:stretch>
@@ -1616,8 +1627,10 @@
       <w:pPr>
         <w:pStyle w:val="ImageCaption"/>
       </w:pPr>
-      <w:r>
-        <w:t xml:space="preserve">Classrooms used for the experiment in Seville (</w:t>
+      <w:bookmarkStart w:id="34" w:name="fig:classrooms"/>
+      <w:bookmarkEnd w:id="34"/>
+      <w:r>
+        <w:t xml:space="preserve">Figure 2.1: Classrooms used for the experiment in Seville (</w:t>
       </w:r>
       <w:r>
         <w:rPr>
@@ -1640,10 +1653,9 @@
         <w:t xml:space="preserve">).</w:t>
       </w:r>
     </w:p>
-    <w:bookmarkEnd w:id="33"/>
-    <w:bookmarkEnd w:id="34"/>
     <w:bookmarkEnd w:id="35"/>
-    <w:bookmarkStart w:id="36" w:name="experimental-sessions"/>
+    <w:bookmarkEnd w:id="36"/>
+    <w:bookmarkStart w:id="37" w:name="experimental-sessions"/>
     <w:p>
       <w:pPr>
         <w:pStyle w:val="Heading2"/>
@@ -1669,8 +1681,8 @@
         <w:t xml:space="preserve">About ten experimental sessions were conducted at the schools between November 11 and 12, 2023, in Brussels and February 8 and 9, 2024, in Seville. Each session took about two hours. In the first 45-60 minutes, students received a personal computer and were asked to perform three main tasks using the AI tutor and answer a questionnaire without the AI tutor. In the following 45-60, there was a group discussion on how the students judged the interactions with the AI tutor and a more general debate on how they perceived the potential benefits and drawbacks of integrating LLMs in the classroom. The results of the group discussions are not discussed in this paper; however, they were used as material for interpreting the results of the experimental study.</w:t>
       </w:r>
     </w:p>
-    <w:bookmarkEnd w:id="36"/>
-    <w:bookmarkStart w:id="47" w:name="experimental-conditions"/>
+    <w:bookmarkEnd w:id="37"/>
+    <w:bookmarkStart w:id="48" w:name="experimental-conditions"/>
     <w:p>
       <w:pPr>
         <w:pStyle w:val="Heading2"/>
@@ -1699,7 +1711,7 @@
         <w:t xml:space="preserve"> </w:t>
       </w:r>
       <w:r>
-        <w:t xml:space="preserve">??</w:t>
+        <w:t xml:space="preserve">2.2</w:t>
       </w:r>
       <w:r>
         <w:t xml:space="preserve"> </w:t>
@@ -1708,7 +1720,6 @@
         <w:t xml:space="preserve">illustrates the two randomised manipulations in our experimental design: (1) AI step-by-step reasoning and (2) Socratic vs non-Socratic AI. It is important to note that these were conducted as independent experiments, with different dependent and independent variables, rather than a factorial 2x2 design.</w:t>
       </w:r>
     </w:p>
-    <w:bookmarkStart w:id="40" w:name="fig:design"/>
     <w:p>
       <w:pPr>
         <w:pStyle w:val="CaptionedFigure"/>
@@ -1718,18 +1729,18 @@
           <wp:inline>
             <wp:extent cx="5334000" cy="4121727"/>
             <wp:effectExtent b="0" l="0" r="0" t="0"/>
-            <wp:docPr descr="The experimental design involves two manipulations: A. Socratic vs Non-Socratic; B. AI solution with explanation vs AI solution (without explanation)" title="" id="38" name="Picture"/>
+            <wp:docPr descr="Figure 2.2: The experimental design involves two manipulations: A. Socratic vs Non-Socratic; B. AI solution with explanation vs AI solution (without explanation)" title="" id="39" name="Picture"/>
             <a:graphic>
               <a:graphicData uri="http://schemas.openxmlformats.org/drawingml/2006/picture">
                 <pic:pic>
                   <pic:nvPicPr>
-                    <pic:cNvPr descr="assets/pictures/experimental_design.pdf" id="39" name="Picture"/>
+                    <pic:cNvPr descr="assets/pictures/experimental_design.pdf" id="40" name="Picture"/>
                     <pic:cNvPicPr>
                       <a:picLocks noChangeArrowheads="1" noChangeAspect="1"/>
                     </pic:cNvPicPr>
                   </pic:nvPicPr>
                   <pic:blipFill>
-                    <a:blip r:embed="rId37"/>
+                    <a:blip r:embed="rId38"/>
                     <a:stretch>
                       <a:fillRect/>
                     </a:stretch>
@@ -1760,8 +1771,10 @@
       <w:pPr>
         <w:pStyle w:val="ImageCaption"/>
       </w:pPr>
-      <w:r>
-        <w:t xml:space="preserve">The experimental design involves two manipulations:</w:t>
+      <w:bookmarkStart w:id="41" w:name="fig:design"/>
+      <w:bookmarkEnd w:id="41"/>
+      <w:r>
+        <w:t xml:space="preserve">Figure 2.2: The experimental design involves two manipulations:</w:t>
       </w:r>
       <w:r>
         <w:t xml:space="preserve"> </w:t>
@@ -1796,8 +1809,7 @@
         <w:t xml:space="preserve">AI solution with explanation vs AI solution (without explanation)</w:t>
       </w:r>
     </w:p>
-    <w:bookmarkEnd w:id="40"/>
-    <w:bookmarkStart w:id="43" w:name="ai-step-by-step-reasoning"/>
+    <w:bookmarkStart w:id="44" w:name="ai-step-by-step-reasoning"/>
     <w:p>
       <w:pPr>
         <w:pStyle w:val="Heading3"/>
@@ -1838,7 +1850,7 @@
         <w:rPr>
           <w:rStyle w:val="FootnoteReference"/>
         </w:rPr>
-        <w:footnoteReference w:id="41"/>
+        <w:footnoteReference w:id="42"/>
       </w:r>
       <w:r>
         <w:t xml:space="preserve"> </w:t>
@@ -1870,7 +1882,7 @@
         <w:rPr>
           <w:rStyle w:val="FootnoteReference"/>
         </w:rPr>
-        <w:footnoteReference w:id="42"/>
+        <w:footnoteReference w:id="43"/>
       </w:r>
     </w:p>
     <w:p>
@@ -1901,8 +1913,8 @@
         <w:t xml:space="preserve">.</w:t>
       </w:r>
     </w:p>
-    <w:bookmarkEnd w:id="43"/>
-    <w:bookmarkStart w:id="46" w:name="socratic-vs-non-socratic-ai"/>
+    <w:bookmarkEnd w:id="44"/>
+    <w:bookmarkStart w:id="47" w:name="socratic-vs-non-socratic-ai"/>
     <w:p>
       <w:pPr>
         <w:pStyle w:val="Heading3"/>
@@ -1952,7 +1964,7 @@
         <w:rPr>
           <w:rStyle w:val="FootnoteReference"/>
         </w:rPr>
-        <w:footnoteReference w:id="44"/>
+        <w:footnoteReference w:id="45"/>
       </w:r>
       <w:r>
         <w:t xml:space="preserve"> </w:t>
@@ -1965,8 +1977,8 @@
       <w:pPr>
         <w:pStyle w:val="BodyText"/>
       </w:pPr>
-      <w:bookmarkStart w:id="45" w:name="tab:prompts"/>
-      <w:bookmarkEnd w:id="45"/>
+      <w:bookmarkStart w:id="46" w:name="tab:prompts"/>
+      <w:bookmarkEnd w:id="46"/>
       <w:r>
         <w:t xml:space="preserve">Table 2.1: Prompt instructions associated with the AI Tutor’s treatments</w:t>
       </w:r>
@@ -2125,9 +2137,9 @@
         <w:t xml:space="preserve">Only for task 3, we had an additional metric, which was the correctness of their answers.</w:t>
       </w:r>
     </w:p>
-    <w:bookmarkEnd w:id="46"/>
     <w:bookmarkEnd w:id="47"/>
-    <w:bookmarkStart w:id="51" w:name="student-characteristics"/>
+    <w:bookmarkEnd w:id="48"/>
+    <w:bookmarkStart w:id="52" w:name="student-characteristics"/>
     <w:p>
       <w:pPr>
         <w:pStyle w:val="Heading2"/>
@@ -2156,13 +2168,13 @@
         <w:t xml:space="preserve"> </w:t>
       </w:r>
       <w:r>
-        <w:t xml:space="preserve">5.3</w:t>
+        <w:t xml:space="preserve">8</w:t>
       </w:r>
       <w:r>
         <w:t xml:space="preserve">).</w:t>
       </w:r>
     </w:p>
-    <w:bookmarkStart w:id="48" w:name="ai-attitudes-and-usage"/>
+    <w:bookmarkStart w:id="49" w:name="ai-attitudes-and-usage"/>
     <w:p>
       <w:pPr>
         <w:pStyle w:val="Heading3"/>
@@ -2211,14 +2223,14 @@
         <w:t xml:space="preserve"> </w:t>
       </w:r>
       <w:r>
-        <w:t xml:space="preserve">5.3</w:t>
+        <w:t xml:space="preserve">8</w:t>
       </w:r>
       <w:r>
         <w:t xml:space="preserve">). We also asked students about their direct experience using ChatGPT for homework — the most common chatbot at the time of the study — and their beliefs about how many of their peers use ChatGPT for their homework, thereby capturing both individual behaviour and the perceived social norm around AI usage. These measures help establish baseline orientations that may moderate how students engage with and evaluate AI explanations (related to RQ-1) and how they perceive different AI interaction styles (related to RQ-3).</w:t>
       </w:r>
     </w:p>
-    <w:bookmarkEnd w:id="48"/>
-    <w:bookmarkStart w:id="49" w:name="ai-academic-habits-and-skills"/>
+    <w:bookmarkEnd w:id="49"/>
+    <w:bookmarkStart w:id="50" w:name="ai-academic-habits-and-skills"/>
     <w:p>
       <w:pPr>
         <w:pStyle w:val="Heading3"/>
@@ -2244,8 +2256,8 @@
         <w:t xml:space="preserve">Academic skills or habits may moderate the effect of AI interactions on problem-solving activities. Accordingly, to account for participants’ heterogeneity in academic skills, we asked students to report their average school grades within five categories. We also asked students about their academic habits or the challenges they face at school, such as how often they complete their homework assignments on time and what factors affect their ability to do so.</w:t>
       </w:r>
     </w:p>
-    <w:bookmarkEnd w:id="49"/>
-    <w:bookmarkStart w:id="50" w:name="student-ai-interaction-metrics"/>
+    <w:bookmarkEnd w:id="50"/>
+    <w:bookmarkStart w:id="51" w:name="student-ai-interaction-metrics"/>
     <w:p>
       <w:pPr>
         <w:pStyle w:val="Heading3"/>
@@ -2271,10 +2283,10 @@
         <w:t xml:space="preserve">To quantify engagement, we analyzed students’ interaction logs with the AI Tutor, recording the number of turns and the word counts as a proxy for interaction intensity. While this provides a basic behavioural metric, it does not capture the quality of cognitive engagement or helpfulness, limiting its direct relevance to RQ-1 and RQ-2. Therefore, we also asked students about how useful they found the AI interactions and how confident they were in their answers to selected tasks. These self-reported metrics are needed to assess whether explanations were helpful to students (for RQ-1) and whether Socratic dialogue promoted critical thinking or confidence (for RQ-2).</w:t>
       </w:r>
     </w:p>
-    <w:bookmarkEnd w:id="50"/>
     <w:bookmarkEnd w:id="51"/>
     <w:bookmarkEnd w:id="52"/>
-    <w:bookmarkStart w:id="107" w:name="sec:results"/>
+    <w:bookmarkEnd w:id="53"/>
+    <w:bookmarkStart w:id="108" w:name="sec:results"/>
     <w:p>
       <w:pPr>
         <w:pStyle w:val="Heading1"/>
@@ -2292,7 +2304,7 @@
         <w:t xml:space="preserve">Results</w:t>
       </w:r>
     </w:p>
-    <w:bookmarkStart w:id="54" w:name="overview-of-student-demographics"/>
+    <w:bookmarkStart w:id="55" w:name="overview-of-student-demographics"/>
     <w:p>
       <w:pPr>
         <w:pStyle w:val="Heading2"/>
@@ -2354,8 +2366,8 @@
       <w:pPr>
         <w:pStyle w:val="BodyText"/>
       </w:pPr>
-      <w:bookmarkStart w:id="53" w:name="tab:summary-statistics"/>
-      <w:bookmarkEnd w:id="53"/>
+      <w:bookmarkStart w:id="54" w:name="tab:summary-statistics"/>
+      <w:bookmarkEnd w:id="54"/>
       <w:r>
         <w:t xml:space="preserve">Table 3.1: Sample Characteristics</w:t>
       </w:r>
@@ -5036,8 +5048,8 @@
         <w:t xml:space="preserve">48</w:t>
       </w:r>
     </w:p>
-    <w:bookmarkEnd w:id="54"/>
-    <w:bookmarkStart w:id="59" w:name="attitudes-towards-ai"/>
+    <w:bookmarkEnd w:id="55"/>
+    <w:bookmarkStart w:id="60" w:name="attitudes-towards-ai"/>
     <w:p>
       <w:pPr>
         <w:pStyle w:val="Heading2"/>
@@ -5081,18 +5093,18 @@
           <wp:inline>
             <wp:extent cx="4572000" cy="3657600"/>
             <wp:effectExtent b="0" l="0" r="0" t="0"/>
-            <wp:docPr descr="Figure 3.1: Student attitudes on AI in education" title="" id="56" name="Picture"/>
+            <wp:docPr descr="Figure 3.1: Student attitudes on AI in education" title="" id="57" name="Picture"/>
             <a:graphic>
               <a:graphicData uri="http://schemas.openxmlformats.org/drawingml/2006/picture">
                 <pic:pic>
                   <pic:nvPicPr>
-                    <pic:cNvPr descr="HSSC_Revised_Submission/main_report_files/figure-docx/attitudes-AI-1.pdf" id="57" name="Picture"/>
+                    <pic:cNvPr descr="HSSC_Revised_Submission/main_report_files/figure-docx/attitudes-AI-1.pdf" id="58" name="Picture"/>
                     <pic:cNvPicPr>
                       <a:picLocks noChangeArrowheads="1" noChangeAspect="1"/>
                     </pic:cNvPicPr>
                   </pic:nvPicPr>
                   <pic:blipFill>
-                    <a:blip r:embed="rId55"/>
+                    <a:blip r:embed="rId56"/>
                     <a:stretch>
                       <a:fillRect/>
                     </a:stretch>
@@ -5123,14 +5135,14 @@
       <w:pPr>
         <w:pStyle w:val="ImageCaption"/>
       </w:pPr>
-      <w:bookmarkStart w:id="58" w:name="fig:attitudes-AI"/>
-      <w:bookmarkEnd w:id="58"/>
+      <w:bookmarkStart w:id="59" w:name="fig:attitudes-AI"/>
+      <w:bookmarkEnd w:id="59"/>
       <w:r>
         <w:t xml:space="preserve">Figure 3.1: Student attitudes on AI in education</w:t>
       </w:r>
     </w:p>
-    <w:bookmarkEnd w:id="59"/>
-    <w:bookmarkStart w:id="70" w:name="Xd76bba60997b76e3e6c5eb439f0323cfba726b8"/>
+    <w:bookmarkEnd w:id="60"/>
+    <w:bookmarkStart w:id="71" w:name="Xd76bba60997b76e3e6c5eb439f0323cfba726b8"/>
     <w:p>
       <w:pPr>
         <w:pStyle w:val="Heading2"/>
@@ -5352,7 +5364,7 @@
         <w:rPr>
           <w:rStyle w:val="FootnoteReference"/>
         </w:rPr>
-        <w:footnoteReference w:id="60"/>
+        <w:footnoteReference w:id="61"/>
       </w:r>
       <w:r>
         <w:t xml:space="preserve"> </w:t>
@@ -5370,18 +5382,18 @@
           <wp:inline>
             <wp:extent cx="5334000" cy="2286000"/>
             <wp:effectExtent b="0" l="0" r="0" t="0"/>
-            <wp:docPr descr="Figure 3.2: Comparison of Students’ Absolute Error in Estimating Coin Jar Value with and without AI Explanations. All students received the AI-generated estimate of $213 (the correct value was $379.54). Still, those in the AI reasoning treatment also viewed the AI-generated step-by-step explanation for the estimation. Exposure to the AI-generated explanation significantly reduced the students’ median absolute error." title="" id="62" name="Picture"/>
+            <wp:docPr descr="Figure 3.2: Comparison of Students’ Absolute Error in Estimating Coin Jar Value with and without AI Explanations. All students received the AI-generated estimate of $213 (the correct value was $379.54). Still, those in the AI reasoning treatment also viewed the AI-generated step-by-step explanation for the estimation. Exposure to the AI-generated explanation significantly reduced the students’ median absolute error." title="" id="63" name="Picture"/>
             <a:graphic>
               <a:graphicData uri="http://schemas.openxmlformats.org/drawingml/2006/picture">
                 <pic:pic>
                   <pic:nvPicPr>
-                    <pic:cNvPr descr="HSSC_Revised_Submission/main_report_files/figure-docx/boot-accuracy-1.pdf" id="63" name="Picture"/>
+                    <pic:cNvPr descr="HSSC_Revised_Submission/main_report_files/figure-docx/boot-accuracy-1.pdf" id="64" name="Picture"/>
                     <pic:cNvPicPr>
                       <a:picLocks noChangeArrowheads="1" noChangeAspect="1"/>
                     </pic:cNvPicPr>
                   </pic:nvPicPr>
                   <pic:blipFill>
-                    <a:blip r:embed="rId61"/>
+                    <a:blip r:embed="rId62"/>
                     <a:stretch>
                       <a:fillRect/>
                     </a:stretch>
@@ -5412,8 +5424,8 @@
       <w:pPr>
         <w:pStyle w:val="ImageCaption"/>
       </w:pPr>
-      <w:bookmarkStart w:id="64" w:name="fig:boot-accuracy"/>
-      <w:bookmarkEnd w:id="64"/>
+      <w:bookmarkStart w:id="65" w:name="fig:boot-accuracy"/>
+      <w:bookmarkEnd w:id="65"/>
       <w:r>
         <w:t xml:space="preserve">Figure 3.2: Comparison of Students’ Absolute Error in Estimating Coin Jar Value with and without AI Explanations. All students received the AI-generated estimate of $213 (the correct value was $379.54). Still, those in the AI reasoning treatment also viewed the AI-generated step-by-step explanation for the estimation. Exposure to the AI-generated explanation significantly reduced the students’ median absolute error.</w:t>
       </w:r>
@@ -5514,7 +5526,7 @@
         <w:rPr>
           <w:rStyle w:val="FootnoteReference"/>
         </w:rPr>
-        <w:footnoteReference w:id="65"/>
+        <w:footnoteReference w:id="66"/>
       </w:r>
       <w:r>
         <w:t xml:space="preserve"> </w:t>
@@ -5577,18 +5589,18 @@
           <wp:inline>
             <wp:extent cx="5334000" cy="2667000"/>
             <wp:effectExtent b="0" l="0" r="0" t="0"/>
-            <wp:docPr descr="Figure 3.3: Comparison of students’ perceived accuracy of AI and human estimates across treatments on a five-point scale. Coefficients from separate ordinal logistic regressions controlling for students’ location, gender, and prior experience with ChatGPT. Positive coefficients indicate increased perceived accuracy associated with students’ exposure to AI reasoning." title="" id="67" name="Picture"/>
+            <wp:docPr descr="Figure 3.3: Comparison of students’ perceived accuracy of AI and human estimates across treatments on a five-point scale. Coefficients from separate ordinal logistic regressions controlling for students’ location, gender, and prior experience with ChatGPT. Positive coefficients indicate increased perceived accuracy associated with students’ exposure to AI reasoning." title="" id="68" name="Picture"/>
             <a:graphic>
               <a:graphicData uri="http://schemas.openxmlformats.org/drawingml/2006/picture">
                 <pic:pic>
                   <pic:nvPicPr>
-                    <pic:cNvPr descr="HSSC_Revised_Submission/main_report_files/figure-docx/perceived-accuracy-coins-1.pdf" id="68" name="Picture"/>
+                    <pic:cNvPr descr="HSSC_Revised_Submission/main_report_files/figure-docx/perceived-accuracy-coins-1.pdf" id="69" name="Picture"/>
                     <pic:cNvPicPr>
                       <a:picLocks noChangeArrowheads="1" noChangeAspect="1"/>
                     </pic:cNvPicPr>
                   </pic:nvPicPr>
                   <pic:blipFill>
-                    <a:blip r:embed="rId66"/>
+                    <a:blip r:embed="rId67"/>
                     <a:stretch>
                       <a:fillRect/>
                     </a:stretch>
@@ -5619,14 +5631,14 @@
       <w:pPr>
         <w:pStyle w:val="ImageCaption"/>
       </w:pPr>
-      <w:bookmarkStart w:id="69" w:name="fig:perceived-accuracy-coins"/>
-      <w:bookmarkEnd w:id="69"/>
+      <w:bookmarkStart w:id="70" w:name="fig:perceived-accuracy-coins"/>
+      <w:bookmarkEnd w:id="70"/>
       <w:r>
         <w:t xml:space="preserve">Figure 3.3: Comparison of students’ perceived accuracy of AI and human estimates across treatments on a five-point scale. Coefficients from separate ordinal logistic regressions controlling for students’ location, gender, and prior experience with ChatGPT. Positive coefficients indicate increased perceived accuracy associated with students’ exposure to AI reasoning.</w:t>
       </w:r>
     </w:p>
-    <w:bookmarkEnd w:id="70"/>
-    <w:bookmarkStart w:id="106" w:name="X23d306bb61030e9adc1985051c3249e6424ee07"/>
+    <w:bookmarkEnd w:id="71"/>
+    <w:bookmarkStart w:id="107" w:name="X23d306bb61030e9adc1985051c3249e6424ee07"/>
     <w:p>
       <w:pPr>
         <w:pStyle w:val="Heading2"/>
@@ -5644,7 +5656,7 @@
         <w:t xml:space="preserve">A Comparison of Socratic vs Non-Socratic AI</w:t>
       </w:r>
     </w:p>
-    <w:bookmarkStart w:id="75" w:name="student-ai-interactions"/>
+    <w:bookmarkStart w:id="76" w:name="student-ai-interactions"/>
     <w:p>
       <w:pPr>
         <w:pStyle w:val="Heading3"/>
@@ -5691,18 +5703,18 @@
           <wp:inline>
             <wp:extent cx="5334000" cy="5334000"/>
             <wp:effectExtent b="0" l="0" r="0" t="0"/>
-            <wp:docPr descr="Figure 3.4: Comparison of message frequency and word count per message across Socratic and non-Socratic treatments. Top panel (A) shows differences in the frequency of messages exchanged, while the bottom panels (B ) depict the word counts per message for the AI tutor (left) and the students (right)." title="" id="72" name="Picture"/>
+            <wp:docPr descr="Figure 3.4: Comparison of message frequency and word count per message across Socratic and non-Socratic treatments. Top panel (A) shows differences in the frequency of messages exchanged, while the bottom panels (B ) depict the word counts per message for the AI tutor (left) and the students (right)." title="" id="73" name="Picture"/>
             <a:graphic>
               <a:graphicData uri="http://schemas.openxmlformats.org/drawingml/2006/picture">
                 <pic:pic>
                   <pic:nvPicPr>
-                    <pic:cNvPr descr="HSSC_Revised_Submission/main_report_files/figure-docx/messages-1.pdf" id="73" name="Picture"/>
+                    <pic:cNvPr descr="HSSC_Revised_Submission/main_report_files/figure-docx/messages-1.pdf" id="74" name="Picture"/>
                     <pic:cNvPicPr>
                       <a:picLocks noChangeArrowheads="1" noChangeAspect="1"/>
                     </pic:cNvPicPr>
                   </pic:nvPicPr>
                   <pic:blipFill>
-                    <a:blip r:embed="rId71"/>
+                    <a:blip r:embed="rId72"/>
                     <a:stretch>
                       <a:fillRect/>
                     </a:stretch>
@@ -5733,8 +5745,8 @@
       <w:pPr>
         <w:pStyle w:val="ImageCaption"/>
       </w:pPr>
-      <w:bookmarkStart w:id="74" w:name="fig:messages"/>
-      <w:bookmarkEnd w:id="74"/>
+      <w:bookmarkStart w:id="75" w:name="fig:messages"/>
+      <w:bookmarkEnd w:id="75"/>
       <w:r>
         <w:t xml:space="preserve">Figure 3.4: Comparison of message frequency and word count per message across Socratic and non-Socratic treatments. Top panel (</w:t>
       </w:r>
@@ -5762,8 +5774,8 @@
         <w:t xml:space="preserve">) depict the word counts per message for the AI tutor (left) and the students (right).</w:t>
       </w:r>
     </w:p>
-    <w:bookmarkEnd w:id="75"/>
-    <w:bookmarkStart w:id="84" w:name="students-confidence-in-their-responses"/>
+    <w:bookmarkEnd w:id="76"/>
+    <w:bookmarkStart w:id="85" w:name="students-confidence-in-their-responses"/>
     <w:p>
       <w:pPr>
         <w:pStyle w:val="Heading3"/>
@@ -5840,18 +5852,18 @@
           <wp:inline>
             <wp:extent cx="5334000" cy="5334000"/>
             <wp:effectExtent b="0" l="0" r="0" t="0"/>
-            <wp:docPr descr="Figure 3.5: This figure shows the impact of Socratic AI on students’ confidence levels in their performance across three different tasks. Despite some differences between the Socratic and Non-Socratic groups, we found no significant association between the treatment assignment and students’ declared confidence levels." title="" id="77" name="Picture"/>
+            <wp:docPr descr="Figure 3.5: This figure shows the impact of Socratic AI on students’ confidence levels in their performance across three different tasks. Despite some differences between the Socratic and Non-Socratic groups, we found no significant association between the treatment assignment and students’ declared confidence levels." title="" id="78" name="Picture"/>
             <a:graphic>
               <a:graphicData uri="http://schemas.openxmlformats.org/drawingml/2006/picture">
                 <pic:pic>
                   <pic:nvPicPr>
-                    <pic:cNvPr descr="HSSC_Revised_Submission/main_report_files/figure-docx/confidence-1.pdf" id="78" name="Picture"/>
+                    <pic:cNvPr descr="HSSC_Revised_Submission/main_report_files/figure-docx/confidence-1.pdf" id="79" name="Picture"/>
                     <pic:cNvPicPr>
                       <a:picLocks noChangeArrowheads="1" noChangeAspect="1"/>
                     </pic:cNvPicPr>
                   </pic:nvPicPr>
                   <pic:blipFill>
-                    <a:blip r:embed="rId76"/>
+                    <a:blip r:embed="rId77"/>
                     <a:stretch>
                       <a:fillRect/>
                     </a:stretch>
@@ -5882,8 +5894,8 @@
       <w:pPr>
         <w:pStyle w:val="ImageCaption"/>
       </w:pPr>
-      <w:bookmarkStart w:id="79" w:name="fig:confidence"/>
-      <w:bookmarkEnd w:id="79"/>
+      <w:bookmarkStart w:id="80" w:name="fig:confidence"/>
+      <w:bookmarkEnd w:id="80"/>
       <w:r>
         <w:t xml:space="preserve">Figure 3.5: This figure shows the impact of Socratic AI on students’ confidence levels in their performance across three different tasks. Despite some differences between the Socratic and Non-Socratic groups, we found no significant association between the treatment assignment and students’ declared confidence levels.</w:t>
       </w:r>
@@ -5897,18 +5909,18 @@
           <wp:inline>
             <wp:extent cx="5334000" cy="3048000"/>
             <wp:effectExtent b="0" l="0" r="0" t="0"/>
-            <wp:docPr descr="Figure 3.6: This figure shows the coefficients from separate ordinal logistic regressions on students’ confidence in their answer on a five-point scale, controlling for students’ self-efficacy per task and task fixed effect. Results show no significant association between the treatment assignment and students’ confidence levels." title="" id="81" name="Picture"/>
+            <wp:docPr descr="Figure 3.6: This figure shows the coefficients from separate ordinal logistic regressions on students’ confidence in their answer on a five-point scale, controlling for students’ self-efficacy per task and task fixed effect. Results show no significant association between the treatment assignment and students’ confidence levels." title="" id="82" name="Picture"/>
             <a:graphic>
               <a:graphicData uri="http://schemas.openxmlformats.org/drawingml/2006/picture">
                 <pic:pic>
                   <pic:nvPicPr>
-                    <pic:cNvPr descr="HSSC_Revised_Submission/main_report_files/figure-docx/confidence-regression-1.pdf" id="82" name="Picture"/>
+                    <pic:cNvPr descr="HSSC_Revised_Submission/main_report_files/figure-docx/confidence-regression-1.pdf" id="83" name="Picture"/>
                     <pic:cNvPicPr>
                       <a:picLocks noChangeArrowheads="1" noChangeAspect="1"/>
                     </pic:cNvPicPr>
                   </pic:nvPicPr>
                   <pic:blipFill>
-                    <a:blip r:embed="rId80"/>
+                    <a:blip r:embed="rId81"/>
                     <a:stretch>
                       <a:fillRect/>
                     </a:stretch>
@@ -5939,8 +5951,8 @@
       <w:pPr>
         <w:pStyle w:val="ImageCaption"/>
       </w:pPr>
-      <w:bookmarkStart w:id="83" w:name="fig:confidence-regression"/>
-      <w:bookmarkEnd w:id="83"/>
+      <w:bookmarkStart w:id="84" w:name="fig:confidence-regression"/>
+      <w:bookmarkEnd w:id="84"/>
       <w:r>
         <w:t xml:space="preserve">Figure 3.6: This figure shows the coefficients from separate ordinal logistic regressions on students’ confidence in their answer on a five-point scale, controlling for students’ self-efficacy per task and task fixed effect. Results show no significant association between the treatment assignment and students’ confidence levels.</w:t>
       </w:r>
@@ -5962,8 +5974,8 @@
         <w:t xml:space="preserve">). This explorative finding suggests that experienced users may perceive new or unconventional AI tutoring methods as less effective or even counterproductive, indicating that encouraging the use of such AI tutoring tools among experienced ChatGPT students can be challenging.</w:t>
       </w:r>
     </w:p>
-    <w:bookmarkEnd w:id="84"/>
-    <w:bookmarkStart w:id="94" w:name="perceived-helpfulness-of-ai-tutor"/>
+    <w:bookmarkEnd w:id="85"/>
+    <w:bookmarkStart w:id="95" w:name="perceived-helpfulness-of-ai-tutor"/>
     <w:p>
       <w:pPr>
         <w:pStyle w:val="Heading3"/>
@@ -6010,7 +6022,7 @@
         <w:rPr>
           <w:rStyle w:val="FootnoteReference"/>
         </w:rPr>
-        <w:footnoteReference w:id="85"/>
+        <w:footnoteReference w:id="86"/>
       </w:r>
     </w:p>
     <w:p>
@@ -6093,18 +6105,18 @@
           <wp:inline>
             <wp:extent cx="5334000" cy="5334000"/>
             <wp:effectExtent b="0" l="0" r="0" t="0"/>
-            <wp:docPr descr="Figure 3.7: This figure shows the impact of Socratic AI on students’ perceived helpfulness of the AI tutor across three different tasks." title="" id="87" name="Picture"/>
+            <wp:docPr descr="Figure 3.7: This figure shows the impact of Socratic AI on students’ perceived helpfulness of the AI tutor across three different tasks." title="" id="88" name="Picture"/>
             <a:graphic>
               <a:graphicData uri="http://schemas.openxmlformats.org/drawingml/2006/picture">
                 <pic:pic>
                   <pic:nvPicPr>
-                    <pic:cNvPr descr="HSSC_Revised_Submission/main_report_files/figure-docx/helpfulness-1.pdf" id="88" name="Picture"/>
+                    <pic:cNvPr descr="HSSC_Revised_Submission/main_report_files/figure-docx/helpfulness-1.pdf" id="89" name="Picture"/>
                     <pic:cNvPicPr>
                       <a:picLocks noChangeArrowheads="1" noChangeAspect="1"/>
                     </pic:cNvPicPr>
                   </pic:nvPicPr>
                   <pic:blipFill>
-                    <a:blip r:embed="rId86"/>
+                    <a:blip r:embed="rId87"/>
                     <a:stretch>
                       <a:fillRect/>
                     </a:stretch>
@@ -6135,8 +6147,8 @@
       <w:pPr>
         <w:pStyle w:val="ImageCaption"/>
       </w:pPr>
-      <w:bookmarkStart w:id="89" w:name="fig:helpfulness"/>
-      <w:bookmarkEnd w:id="89"/>
+      <w:bookmarkStart w:id="90" w:name="fig:helpfulness"/>
+      <w:bookmarkEnd w:id="90"/>
       <w:r>
         <w:t xml:space="preserve">Figure 3.7: This figure shows the impact of Socratic AI on students’ perceived helpfulness of the AI tutor across three different tasks.</w:t>
       </w:r>
@@ -6150,18 +6162,18 @@
           <wp:inline>
             <wp:extent cx="5334000" cy="3048000"/>
             <wp:effectExtent b="0" l="0" r="0" t="0"/>
-            <wp:docPr descr="Figure 3.8: The impact of Socratic AI on students’ confidence levels in their performance across three different tasks. Despite some differences between the Socratic and Non-Socratic groups, we found no significant association between the treatment assignment and students’ declared confidence levels" title="" id="91" name="Picture"/>
+            <wp:docPr descr="Figure 3.8: The impact of Socratic AI on students’ confidence levels in their performance across three different tasks. Despite some differences between the Socratic and Non-Socratic groups, we found no significant association between the treatment assignment and students’ declared confidence levels" title="" id="92" name="Picture"/>
             <a:graphic>
               <a:graphicData uri="http://schemas.openxmlformats.org/drawingml/2006/picture">
                 <pic:pic>
                   <pic:nvPicPr>
-                    <pic:cNvPr descr="HSSC_Revised_Submission/main_report_files/figure-docx/helpful-regression-1.pdf" id="92" name="Picture"/>
+                    <pic:cNvPr descr="HSSC_Revised_Submission/main_report_files/figure-docx/helpful-regression-1.pdf" id="93" name="Picture"/>
                     <pic:cNvPicPr>
                       <a:picLocks noChangeArrowheads="1" noChangeAspect="1"/>
                     </pic:cNvPicPr>
                   </pic:nvPicPr>
                   <pic:blipFill>
-                    <a:blip r:embed="rId90"/>
+                    <a:blip r:embed="rId91"/>
                     <a:stretch>
                       <a:fillRect/>
                     </a:stretch>
@@ -6192,14 +6204,14 @@
       <w:pPr>
         <w:pStyle w:val="ImageCaption"/>
       </w:pPr>
-      <w:bookmarkStart w:id="93" w:name="fig:helpful-regression"/>
-      <w:bookmarkEnd w:id="93"/>
+      <w:bookmarkStart w:id="94" w:name="fig:helpful-regression"/>
+      <w:bookmarkEnd w:id="94"/>
       <w:r>
         <w:t xml:space="preserve">Figure 3.8: The impact of Socratic AI on students’ confidence levels in their performance across three different tasks. Despite some differences between the Socratic and Non-Socratic groups, we found no significant association between the treatment assignment and students’ declared confidence levels</w:t>
       </w:r>
     </w:p>
-    <w:bookmarkEnd w:id="94"/>
-    <w:bookmarkStart w:id="105" w:name="Xbcf4ecd1075beeea197a04a1990d8fab8c34ca5"/>
+    <w:bookmarkEnd w:id="95"/>
+    <w:bookmarkStart w:id="106" w:name="Xbcf4ecd1075beeea197a04a1990d8fab8c34ca5"/>
     <w:p>
       <w:pPr>
         <w:pStyle w:val="Heading3"/>
@@ -6237,15 +6249,15 @@
         <w:rPr>
           <w:rStyle w:val="FootnoteReference"/>
         </w:rPr>
-        <w:footnoteReference w:id="95"/>
+        <w:footnoteReference w:id="96"/>
       </w:r>
     </w:p>
     <w:p>
       <w:pPr>
         <w:pStyle w:val="TableCaption"/>
       </w:pPr>
-      <w:bookmarkStart w:id="96" w:name="tab:learning"/>
-      <w:bookmarkEnd w:id="96"/>
+      <w:bookmarkStart w:id="97" w:name="tab:learning"/>
+      <w:bookmarkEnd w:id="97"/>
       <w:r>
         <w:t xml:space="preserve">Table 3.2: % of students in each treatment group by responses to the question</w:t>
       </w:r>
@@ -6579,18 +6591,18 @@
           <wp:inline>
             <wp:extent cx="4572000" cy="3657600"/>
             <wp:effectExtent b="0" l="0" r="0" t="0"/>
-            <wp:docPr descr="Figure 3.9: Effects on learning: A shows the % of correct responses about the physics of sound propagation, illustrating the positive effect of interacting with the AI tutor, while no differences are associated with the Socratic AI. B shows the results of the verification question asking students to identify the fastest material for sound propagation (speed as meter per second reported) without AI assistance. Only 18% responded accurately, indicating limited learning." title="" id="98" name="Picture"/>
+            <wp:docPr descr="Figure 3.9: Effects on learning: A shows the % of correct responses about the physics of sound propagation, illustrating the positive effect of interacting with the AI tutor, while no differences are associated with the Socratic AI. B shows the results of the verification question asking students to identify the fastest material for sound propagation (speed as meter per second reported) without AI assistance. Only 18% responded accurately, indicating limited learning." title="" id="99" name="Picture"/>
             <a:graphic>
               <a:graphicData uri="http://schemas.openxmlformats.org/drawingml/2006/picture">
                 <pic:pic>
                   <pic:nvPicPr>
-                    <pic:cNvPr descr="HSSC_Revised_Submission/main_report_files/figure-docx/learning-1.pdf" id="99" name="Picture"/>
+                    <pic:cNvPr descr="HSSC_Revised_Submission/main_report_files/figure-docx/learning-1.pdf" id="100" name="Picture"/>
                     <pic:cNvPicPr>
                       <a:picLocks noChangeArrowheads="1" noChangeAspect="1"/>
                     </pic:cNvPicPr>
                   </pic:nvPicPr>
                   <pic:blipFill>
-                    <a:blip r:embed="rId97"/>
+                    <a:blip r:embed="rId98"/>
                     <a:stretch>
                       <a:fillRect/>
                     </a:stretch>
@@ -6621,8 +6633,8 @@
       <w:pPr>
         <w:pStyle w:val="ImageCaption"/>
       </w:pPr>
-      <w:bookmarkStart w:id="100" w:name="fig:learning"/>
-      <w:bookmarkEnd w:id="100"/>
+      <w:bookmarkStart w:id="101" w:name="fig:learning"/>
+      <w:bookmarkEnd w:id="101"/>
       <w:r>
         <w:t xml:space="preserve">Figure 3.9: Effects on learning:</w:t>
       </w:r>
@@ -6668,18 +6680,18 @@
           <wp:inline>
             <wp:extent cx="4572000" cy="3657600"/>
             <wp:effectExtent b="0" l="0" r="0" t="0"/>
-            <wp:docPr descr="Figure 3.10: Regression coefficients and 95% confidence intervals from a linear regression using as dependent variable the (A) students’ self-reported confidence level and (B) perceived helpfulness of the AI tutor. The controls include student’s gender, grades, location, and ChatGPT experience. Treatment dummies are interacted with all the controls and the task type. All models also include individual student random effects, and the student’s rated confidence in their skills before performing each task." title="" id="102" name="Picture"/>
+            <wp:docPr descr="Figure 3.10: Regression coefficients and 95% confidence intervals from a linear regression using as dependent variable the (A) students’ self-reported confidence level and (B) perceived helpfulness of the AI tutor. The controls include student’s gender, grades, location, and ChatGPT experience. Treatment dummies are interacted with all the controls and the task type. All models also include individual student random effects, and the student’s rated confidence in their skills before performing each task." title="" id="103" name="Picture"/>
             <a:graphic>
               <a:graphicData uri="http://schemas.openxmlformats.org/drawingml/2006/picture">
                 <pic:pic>
                   <pic:nvPicPr>
-                    <pic:cNvPr descr="HSSC_Revised_Submission/main_report_files/figure-docx/interactions-1.pdf" id="103" name="Picture"/>
+                    <pic:cNvPr descr="HSSC_Revised_Submission/main_report_files/figure-docx/interactions-1.pdf" id="104" name="Picture"/>
                     <pic:cNvPicPr>
                       <a:picLocks noChangeArrowheads="1" noChangeAspect="1"/>
                     </pic:cNvPicPr>
                   </pic:nvPicPr>
                   <pic:blipFill>
-                    <a:blip r:embed="rId101"/>
+                    <a:blip r:embed="rId102"/>
                     <a:stretch>
                       <a:fillRect/>
                     </a:stretch>
@@ -6710,8 +6722,8 @@
       <w:pPr>
         <w:pStyle w:val="ImageCaption"/>
       </w:pPr>
-      <w:bookmarkStart w:id="104" w:name="fig:interactions"/>
-      <w:bookmarkEnd w:id="104"/>
+      <w:bookmarkStart w:id="105" w:name="fig:interactions"/>
+      <w:bookmarkEnd w:id="105"/>
       <w:r>
         <w:t xml:space="preserve">Figure 3.10: Regression coefficients and 95% confidence intervals from a linear regression using as dependent variable the (</w:t>
       </w:r>
@@ -6736,10 +6748,10 @@
         <w:t xml:space="preserve">) perceived helpfulness of the AI tutor. The controls include student’s gender, grades, location, and ChatGPT experience. Treatment dummies are interacted with all the controls and the task type. All models also include individual student random effects, and the student’s rated confidence in their skills before performing each task.</w:t>
       </w:r>
     </w:p>
-    <w:bookmarkEnd w:id="105"/>
     <w:bookmarkEnd w:id="106"/>
     <w:bookmarkEnd w:id="107"/>
-    <w:bookmarkStart w:id="111" w:name="discussion"/>
+    <w:bookmarkEnd w:id="108"/>
+    <w:bookmarkStart w:id="112" w:name="discussion"/>
     <w:p>
       <w:pPr>
         <w:pStyle w:val="Heading1"/>
@@ -6765,7 +6777,7 @@
         <w:t xml:space="preserve">This study contributes to our understanding of the impact of pedagogically-aligned configurations of an LLM-based tool on the learning and attitudes of high school students, with a special focus on their critical thinking.</w:t>
       </w:r>
     </w:p>
-    <w:bookmarkStart w:id="108" w:name="overview-of-the-findings"/>
+    <w:bookmarkStart w:id="109" w:name="overview-of-the-findings"/>
     <w:p>
       <w:pPr>
         <w:pStyle w:val="Heading2"/>
@@ -7037,8 +7049,8 @@
         <w:t xml:space="preserve">Our results suggest that AI has great potential as an educational tool, but its implementation requires careful consideration. First, students with prior experience in using AI tools may not readily adopt new pedagogical approaches, especially if they perceive them as less effective than commercially available alternatives. Second, the effectiveness of the pedagogical approach may vary depending on the nature of the task, complicating the design of a one-size-fits-all solution for AI-assisted learning.</w:t>
       </w:r>
     </w:p>
-    <w:bookmarkEnd w:id="108"/>
-    <w:bookmarkStart w:id="109" w:name="limitations-of-the-study-and-future-work"/>
+    <w:bookmarkEnd w:id="109"/>
+    <w:bookmarkStart w:id="110" w:name="limitations-of-the-study-and-future-work"/>
     <w:p>
       <w:pPr>
         <w:pStyle w:val="Heading2"/>
@@ -7100,8 +7112,8 @@
         <w:t xml:space="preserve">Our future work includes a large-scale study with a representative sample in a country in Europe, where we aim to address the above-mentioned limitations.</w:t>
       </w:r>
     </w:p>
-    <w:bookmarkEnd w:id="109"/>
-    <w:bookmarkStart w:id="110" w:name="concluding-remarks"/>
+    <w:bookmarkEnd w:id="110"/>
+    <w:bookmarkStart w:id="111" w:name="concluding-remarks"/>
     <w:p>
       <w:pPr>
         <w:pStyle w:val="Heading2"/>
@@ -7127,9 +7139,9 @@
         <w:t xml:space="preserve">While our study focused on comparing a fairly general pedagogical approach—Socratic AI, future research should explore this pedagogical method in a more nuanced way and consider alternative pedagogical approaches to facilitate the scalability of AI tools across diverse tasks and educational contexts. Yet, our findings have important implications for designing AI tutors, highlighting the importance of providing transparent AI-generated step-by-step reasoning and the challenges of fostering learning through guided AI-student interactions. Therefore, AI systems must engage students interactively and provide learning opportunities for students critical thinking and problem-solving skills to maximise their educational value. Future developments should focus on refining the integration of AI-generated reasoning and ensuring that AI tools are adaptable to various learning tasks and students’ needs.</w:t>
       </w:r>
     </w:p>
-    <w:bookmarkEnd w:id="110"/>
     <w:bookmarkEnd w:id="111"/>
-    <w:bookmarkStart w:id="172" w:name="references"/>
+    <w:bookmarkEnd w:id="112"/>
+    <w:bookmarkStart w:id="173" w:name="references"/>
     <w:p>
       <w:pPr>
         <w:pStyle w:val="Heading1"/>
@@ -7138,8 +7150,8 @@
         <w:t xml:space="preserve">References</w:t>
       </w:r>
     </w:p>
-    <w:bookmarkStart w:id="171" w:name="refs"/>
-    <w:bookmarkStart w:id="112" w:name="ref-bearman2023learning"/>
+    <w:bookmarkStart w:id="172" w:name="refs"/>
+    <w:bookmarkStart w:id="113" w:name="ref-bearman2023learning"/>
     <w:p>
       <w:pPr>
         <w:pStyle w:val="Bibliography"/>
@@ -7170,8 +7182,8 @@
         <w:t xml:space="preserve">54 (5): 1160–73.</w:t>
       </w:r>
     </w:p>
-    <w:bookmarkEnd w:id="112"/>
-    <w:bookmarkStart w:id="113" w:name="ref-cleveland2015beyond"/>
+    <w:bookmarkEnd w:id="113"/>
+    <w:bookmarkStart w:id="114" w:name="ref-cleveland2015beyond"/>
     <w:p>
       <w:pPr>
         <w:pStyle w:val="Bibliography"/>
@@ -7193,8 +7205,8 @@
         <w:t xml:space="preserve">. Arizona State University.</w:t>
       </w:r>
     </w:p>
-    <w:bookmarkEnd w:id="113"/>
-    <w:bookmarkStart w:id="114" w:name="ref-dai2023can"/>
+    <w:bookmarkEnd w:id="114"/>
+    <w:bookmarkStart w:id="115" w:name="ref-dai2023can"/>
     <w:p>
       <w:pPr>
         <w:pStyle w:val="Bibliography"/>
@@ -7228,8 +7240,8 @@
         <w:t xml:space="preserve">, 323–25. IEEE.</w:t>
       </w:r>
     </w:p>
-    <w:bookmarkEnd w:id="114"/>
-    <w:bookmarkStart w:id="115" w:name="ref-dalim2022promoting"/>
+    <w:bookmarkEnd w:id="115"/>
+    <w:bookmarkStart w:id="116" w:name="ref-dalim2022promoting"/>
     <w:p>
       <w:pPr>
         <w:pStyle w:val="Bibliography"/>
@@ -7260,8 +7272,8 @@
         <w:t xml:space="preserve">18 (4): 1034–47.</w:t>
       </w:r>
     </w:p>
-    <w:bookmarkEnd w:id="115"/>
-    <w:bookmarkStart w:id="116" w:name="ref-danovitch2021mind"/>
+    <w:bookmarkEnd w:id="116"/>
+    <w:bookmarkStart w:id="117" w:name="ref-danovitch2021mind"/>
     <w:p>
       <w:pPr>
         <w:pStyle w:val="Bibliography"/>
@@ -7292,8 +7304,8 @@
         <w:t xml:space="preserve">130: 101421.</w:t>
       </w:r>
     </w:p>
-    <w:bookmarkEnd w:id="116"/>
-    <w:bookmarkStart w:id="117" w:name="ref-darvishi2024impact"/>
+    <w:bookmarkEnd w:id="117"/>
+    <w:bookmarkStart w:id="118" w:name="ref-darvishi2024impact"/>
     <w:p>
       <w:pPr>
         <w:pStyle w:val="Bibliography"/>
@@ -7324,8 +7336,8 @@
         <w:t xml:space="preserve">210: 104967.</w:t>
       </w:r>
     </w:p>
-    <w:bookmarkEnd w:id="117"/>
-    <w:bookmarkStart w:id="118" w:name="ref-debets2025chatbots"/>
+    <w:bookmarkEnd w:id="118"/>
+    <w:bookmarkStart w:id="119" w:name="ref-debets2025chatbots"/>
     <w:p>
       <w:pPr>
         <w:pStyle w:val="Bibliography"/>
@@ -7353,8 +7365,8 @@
         <w:t xml:space="preserve">, 105323.</w:t>
       </w:r>
     </w:p>
-    <w:bookmarkEnd w:id="118"/>
-    <w:bookmarkStart w:id="119" w:name="ref-dejong1986explanation"/>
+    <w:bookmarkEnd w:id="119"/>
+    <w:bookmarkStart w:id="120" w:name="ref-dejong1986explanation"/>
     <w:p>
       <w:pPr>
         <w:pStyle w:val="Bibliography"/>
@@ -7385,8 +7397,8 @@
         <w:t xml:space="preserve">1: 145–76.</w:t>
       </w:r>
     </w:p>
-    <w:bookmarkEnd w:id="119"/>
-    <w:bookmarkStart w:id="120" w:name="ref-derakhshan2024chatgpt"/>
+    <w:bookmarkEnd w:id="120"/>
+    <w:bookmarkStart w:id="121" w:name="ref-derakhshan2024chatgpt"/>
     <w:p>
       <w:pPr>
         <w:pStyle w:val="Bibliography"/>
@@ -7414,8 +7426,8 @@
         <w:t xml:space="preserve">.</w:t>
       </w:r>
     </w:p>
-    <w:bookmarkEnd w:id="120"/>
-    <w:bookmarkStart w:id="121" w:name="ref-duelen2024socratic"/>
+    <w:bookmarkEnd w:id="121"/>
+    <w:bookmarkStart w:id="122" w:name="ref-duelen2024socratic"/>
     <w:p>
       <w:pPr>
         <w:pStyle w:val="Bibliography"/>
@@ -7449,8 +7461,8 @@
         <w:t xml:space="preserve">, 375–81.</w:t>
       </w:r>
     </w:p>
-    <w:bookmarkEnd w:id="121"/>
-    <w:bookmarkStart w:id="122" w:name="ref-eke2023chatgpt"/>
+    <w:bookmarkEnd w:id="122"/>
+    <w:bookmarkStart w:id="123" w:name="ref-eke2023chatgpt"/>
     <w:p>
       <w:pPr>
         <w:pStyle w:val="Bibliography"/>
@@ -7481,8 +7493,8 @@
         <w:t xml:space="preserve">13: 100060.</w:t>
       </w:r>
     </w:p>
-    <w:bookmarkEnd w:id="122"/>
-    <w:bookmarkStart w:id="123" w:name="ref-er2024assessing"/>
+    <w:bookmarkEnd w:id="123"/>
+    <w:bookmarkStart w:id="124" w:name="ref-er2024assessing"/>
     <w:p>
       <w:pPr>
         <w:pStyle w:val="Bibliography"/>
@@ -7510,8 +7522,8 @@
         <w:t xml:space="preserve">.</w:t>
       </w:r>
     </w:p>
-    <w:bookmarkEnd w:id="123"/>
-    <w:bookmarkStart w:id="124" w:name="ref-farrokhnia2024swot"/>
+    <w:bookmarkEnd w:id="124"/>
+    <w:bookmarkStart w:id="125" w:name="ref-farrokhnia2024swot"/>
     <w:p>
       <w:pPr>
         <w:pStyle w:val="Bibliography"/>
@@ -7542,8 +7554,8 @@
         <w:t xml:space="preserve">61 (3): 460–74.</w:t>
       </w:r>
     </w:p>
-    <w:bookmarkEnd w:id="124"/>
-    <w:bookmarkStart w:id="125" w:name="ref-favero2024enhancing"/>
+    <w:bookmarkEnd w:id="125"/>
+    <w:bookmarkStart w:id="126" w:name="ref-favero2024enhancing"/>
     <w:p>
       <w:pPr>
         <w:pStyle w:val="Bibliography"/>
@@ -7571,8 +7583,8 @@
         <w:t xml:space="preserve">.</w:t>
       </w:r>
     </w:p>
-    <w:bookmarkEnd w:id="125"/>
-    <w:bookmarkStart w:id="126" w:name="ref-ferrario2022explainability"/>
+    <w:bookmarkEnd w:id="126"/>
+    <w:bookmarkStart w:id="127" w:name="ref-ferrario2022explainability"/>
     <w:p>
       <w:pPr>
         <w:pStyle w:val="Bibliography"/>
@@ -7606,8 +7618,8 @@
         <w:t xml:space="preserve">, 1457–66.</w:t>
       </w:r>
     </w:p>
-    <w:bookmarkEnd w:id="126"/>
-    <w:bookmarkStart w:id="127" w:name="ref-gavsevic2023empowering"/>
+    <w:bookmarkEnd w:id="127"/>
+    <w:bookmarkStart w:id="128" w:name="ref-gavsevic2023empowering"/>
     <w:p>
       <w:pPr>
         <w:pStyle w:val="Bibliography"/>
@@ -7635,8 +7647,8 @@
         <w:t xml:space="preserve">. Elsevier.</w:t>
       </w:r>
     </w:p>
-    <w:bookmarkEnd w:id="127"/>
-    <w:bookmarkStart w:id="128" w:name="ref-hendrycks2021measuring"/>
+    <w:bookmarkEnd w:id="128"/>
+    <w:bookmarkStart w:id="129" w:name="ref-hendrycks2021measuring"/>
     <w:p>
       <w:pPr>
         <w:pStyle w:val="Bibliography"/>
@@ -7664,8 +7676,8 @@
         <w:t xml:space="preserve">.</w:t>
       </w:r>
     </w:p>
-    <w:bookmarkEnd w:id="128"/>
-    <w:bookmarkStart w:id="129" w:name="ref-henkel2024can"/>
+    <w:bookmarkEnd w:id="129"/>
+    <w:bookmarkStart w:id="130" w:name="ref-henkel2024can"/>
     <w:p>
       <w:pPr>
         <w:pStyle w:val="Bibliography"/>
@@ -7699,8 +7711,8 @@
         <w:t xml:space="preserve">, 300–304.</w:t>
       </w:r>
     </w:p>
-    <w:bookmarkEnd w:id="129"/>
-    <w:bookmarkStart w:id="130" w:name="ref-holmes2023guidance"/>
+    <w:bookmarkEnd w:id="130"/>
+    <w:bookmarkStart w:id="131" w:name="ref-holmes2023guidance"/>
     <w:p>
       <w:pPr>
         <w:pStyle w:val="Bibliography"/>
@@ -7722,8 +7734,8 @@
         <w:t xml:space="preserve">. UNESCO Publishing.</w:t>
       </w:r>
     </w:p>
-    <w:bookmarkEnd w:id="130"/>
-    <w:bookmarkStart w:id="131" w:name="ref-huang2024does"/>
+    <w:bookmarkEnd w:id="131"/>
+    <w:bookmarkStart w:id="132" w:name="ref-huang2024does"/>
     <w:p>
       <w:pPr>
         <w:pStyle w:val="Bibliography"/>
@@ -7757,8 +7769,8 @@
         <w:t xml:space="preserve">, 1–13.</w:t>
       </w:r>
     </w:p>
-    <w:bookmarkEnd w:id="131"/>
-    <w:bookmarkStart w:id="132" w:name="ref-joksimovic2023opportunities"/>
+    <w:bookmarkEnd w:id="132"/>
+    <w:bookmarkStart w:id="133" w:name="ref-joksimovic2023opportunities"/>
     <w:p>
       <w:pPr>
         <w:pStyle w:val="Bibliography"/>
@@ -7789,8 +7801,8 @@
         <w:t xml:space="preserve">4: 100138.</w:t>
       </w:r>
     </w:p>
-    <w:bookmarkEnd w:id="132"/>
-    <w:bookmarkStart w:id="134" w:name="ref-kalyan2021how"/>
+    <w:bookmarkEnd w:id="133"/>
+    <w:bookmarkStart w:id="135" w:name="ref-kalyan2021how"/>
     <w:p>
       <w:pPr>
         <w:pStyle w:val="Bibliography"/>
@@ -7813,7 +7825,7 @@
       <w:r>
         <w:t xml:space="preserve"> </w:t>
       </w:r>
-      <w:hyperlink r:id="rId133">
+      <w:hyperlink r:id="rId134">
         <w:r>
           <w:rPr>
             <w:rStyle w:val="Hyperlink"/>
@@ -7825,8 +7837,8 @@
         <w:t xml:space="preserve">.</w:t>
       </w:r>
     </w:p>
-    <w:bookmarkEnd w:id="134"/>
-    <w:bookmarkStart w:id="135" w:name="ref-kaplan2023generative"/>
+    <w:bookmarkEnd w:id="135"/>
+    <w:bookmarkStart w:id="136" w:name="ref-kaplan2023generative"/>
     <w:p>
       <w:pPr>
         <w:pStyle w:val="Bibliography"/>
@@ -7857,8 +7869,8 @@
         <w:t xml:space="preserve">34 (2): 313–38.</w:t>
       </w:r>
     </w:p>
-    <w:bookmarkEnd w:id="135"/>
-    <w:bookmarkStart w:id="136" w:name="ref-kasneci2023chatgpt"/>
+    <w:bookmarkEnd w:id="136"/>
+    <w:bookmarkStart w:id="137" w:name="ref-kasneci2023chatgpt"/>
     <w:p>
       <w:pPr>
         <w:pStyle w:val="Bibliography"/>
@@ -7889,8 +7901,8 @@
         <w:t xml:space="preserve">103: 102274.</w:t>
       </w:r>
     </w:p>
-    <w:bookmarkEnd w:id="136"/>
-    <w:bookmarkStart w:id="137" w:name="ref-kojima2022large"/>
+    <w:bookmarkEnd w:id="137"/>
+    <w:bookmarkStart w:id="138" w:name="ref-kojima2022large"/>
     <w:p>
       <w:pPr>
         <w:pStyle w:val="Bibliography"/>
@@ -7921,8 +7933,8 @@
         <w:t xml:space="preserve">35: 22199–213.</w:t>
       </w:r>
     </w:p>
-    <w:bookmarkEnd w:id="137"/>
-    <w:bookmarkStart w:id="138" w:name="ref-lai2011critical"/>
+    <w:bookmarkEnd w:id="138"/>
+    <w:bookmarkStart w:id="139" w:name="ref-lai2011critical"/>
     <w:p>
       <w:pPr>
         <w:pStyle w:val="Bibliography"/>
@@ -7953,8 +7965,8 @@
         <w:t xml:space="preserve">6 (1): 40–41.</w:t>
       </w:r>
     </w:p>
-    <w:bookmarkEnd w:id="138"/>
-    <w:bookmarkStart w:id="139" w:name="ref-lam2011socratic"/>
+    <w:bookmarkEnd w:id="139"/>
+    <w:bookmarkStart w:id="140" w:name="ref-lam2011socratic"/>
     <w:p>
       <w:pPr>
         <w:pStyle w:val="Bibliography"/>
@@ -7969,8 +7981,8 @@
         <w:t xml:space="preserve">“The Socratic Method as an Approach to Learning and Its Benefits.”</w:t>
       </w:r>
     </w:p>
-    <w:bookmarkEnd w:id="139"/>
-    <w:bookmarkStart w:id="140" w:name="ref-lara2020artificial"/>
+    <w:bookmarkEnd w:id="140"/>
+    <w:bookmarkStart w:id="141" w:name="ref-lara2020artificial"/>
     <w:p>
       <w:pPr>
         <w:pStyle w:val="Bibliography"/>
@@ -8001,14 +8013,14 @@
         <w:t xml:space="preserve">13 (3): 275–87.</w:t>
       </w:r>
     </w:p>
-    <w:bookmarkEnd w:id="140"/>
-    <w:bookmarkStart w:id="141" w:name="ref-lee2024cheating"/>
+    <w:bookmarkEnd w:id="141"/>
+    <w:bookmarkStart w:id="142" w:name="ref-lee2024cheating"/>
     <w:p>
       <w:pPr>
         <w:pStyle w:val="Bibliography"/>
       </w:pPr>
       <w:r>
-        <w:t xml:space="preserve">Lee, Victor R, Denise Pope, Sarah Miles, and Rosalı́a C Zárate. 2024.</w:t>
+        <w:t xml:space="preserve">Lee, Victor R, Denise Pope, Sarah Miles, and Rosalía C Zárate. 2024.</w:t>
       </w:r>
       <w:r>
         <w:t xml:space="preserve"> </w:t>
@@ -8033,8 +8045,8 @@
         <w:t xml:space="preserve">7: 100253.</w:t>
       </w:r>
     </w:p>
-    <w:bookmarkEnd w:id="141"/>
-    <w:bookmarkStart w:id="142" w:name="ref-legare2014contributions"/>
+    <w:bookmarkEnd w:id="142"/>
+    <w:bookmarkStart w:id="143" w:name="ref-legare2014contributions"/>
     <w:p>
       <w:pPr>
         <w:pStyle w:val="Bibliography"/>
@@ -8065,8 +8077,8 @@
         <w:t xml:space="preserve">8 (2): 101–6.</w:t>
       </w:r>
     </w:p>
-    <w:bookmarkEnd w:id="142"/>
-    <w:bookmarkStart w:id="143" w:name="ref-li2024explanatory"/>
+    <w:bookmarkEnd w:id="143"/>
+    <w:bookmarkStart w:id="144" w:name="ref-li2024explanatory"/>
     <w:p>
       <w:pPr>
         <w:pStyle w:val="Bibliography"/>
@@ -8097,8 +8109,8 @@
         <w:t xml:space="preserve">14 (1): 13922.</w:t>
       </w:r>
     </w:p>
-    <w:bookmarkEnd w:id="143"/>
-    <w:bookmarkStart w:id="144" w:name="ref-noroozi2025does"/>
+    <w:bookmarkEnd w:id="144"/>
+    <w:bookmarkStart w:id="145" w:name="ref-noroozi2025does"/>
     <w:p>
       <w:pPr>
         <w:pStyle w:val="Bibliography"/>
@@ -8129,8 +8141,8 @@
         <w:t xml:space="preserve">50 (1): 83–97.</w:t>
       </w:r>
     </w:p>
-    <w:bookmarkEnd w:id="144"/>
-    <w:bookmarkStart w:id="145" w:name="ref-noroozi2024generative"/>
+    <w:bookmarkEnd w:id="145"/>
+    <w:bookmarkStart w:id="146" w:name="ref-noroozi2024generative"/>
     <w:p>
       <w:pPr>
         <w:pStyle w:val="Bibliography"/>
@@ -8161,8 +8173,8 @@
         <w:t xml:space="preserve">7 (3): 373–85.</w:t>
       </w:r>
     </w:p>
-    <w:bookmarkEnd w:id="145"/>
-    <w:bookmarkStart w:id="146" w:name="ref-rai2020explainable"/>
+    <w:bookmarkEnd w:id="146"/>
+    <w:bookmarkStart w:id="147" w:name="ref-rai2020explainable"/>
     <w:p>
       <w:pPr>
         <w:pStyle w:val="Bibliography"/>
@@ -8193,8 +8205,8 @@
         <w:t xml:space="preserve">48: 137–41.</w:t>
       </w:r>
     </w:p>
-    <w:bookmarkEnd w:id="146"/>
-    <w:bookmarkStart w:id="147" w:name="ref-roll2016evolution"/>
+    <w:bookmarkEnd w:id="147"/>
+    <w:bookmarkStart w:id="148" w:name="ref-roll2016evolution"/>
     <w:p>
       <w:pPr>
         <w:pStyle w:val="Bibliography"/>
@@ -8225,8 +8237,8 @@
         <w:t xml:space="preserve">26: 582–99.</w:t>
       </w:r>
     </w:p>
-    <w:bookmarkEnd w:id="147"/>
-    <w:bookmarkStart w:id="148" w:name="ref-saxton2019analysing"/>
+    <w:bookmarkEnd w:id="148"/>
+    <w:bookmarkStart w:id="149" w:name="ref-saxton2019analysing"/>
     <w:p>
       <w:pPr>
         <w:pStyle w:val="Bibliography"/>
@@ -8254,8 +8266,8 @@
         <w:t xml:space="preserve">.</w:t>
       </w:r>
     </w:p>
-    <w:bookmarkEnd w:id="148"/>
-    <w:bookmarkStart w:id="149" w:name="ref-schepman2020initial"/>
+    <w:bookmarkEnd w:id="149"/>
+    <w:bookmarkStart w:id="150" w:name="ref-schepman2020initial"/>
     <w:p>
       <w:pPr>
         <w:pStyle w:val="Bibliography"/>
@@ -8286,8 +8298,8 @@
         <w:t xml:space="preserve">1: 100014.</w:t>
       </w:r>
     </w:p>
-    <w:bookmarkEnd w:id="149"/>
-    <w:bookmarkStart w:id="150" w:name="ref-song2023enhancing"/>
+    <w:bookmarkEnd w:id="150"/>
+    <w:bookmarkStart w:id="151" w:name="ref-song2023enhancing"/>
     <w:p>
       <w:pPr>
         <w:pStyle w:val="Bibliography"/>
@@ -8318,8 +8330,8 @@
         <w:t xml:space="preserve">14: 1260843.</w:t>
       </w:r>
     </w:p>
-    <w:bookmarkEnd w:id="150"/>
-    <w:bookmarkStart w:id="152" w:name="ref-steiner2015turns"/>
+    <w:bookmarkEnd w:id="151"/>
+    <w:bookmarkStart w:id="153" w:name="ref-steiner2015turns"/>
     <w:p>
       <w:pPr>
         <w:pStyle w:val="Bibliography"/>
@@ -8349,7 +8361,7 @@
       <w:r>
         <w:t xml:space="preserve"> </w:t>
       </w:r>
-      <w:hyperlink r:id="rId151">
+      <w:hyperlink r:id="rId152">
         <w:r>
           <w:rPr>
             <w:rStyle w:val="Hyperlink"/>
@@ -8361,8 +8373,8 @@
         <w:t xml:space="preserve">.</w:t>
       </w:r>
     </w:p>
-    <w:bookmarkEnd w:id="152"/>
-    <w:bookmarkStart w:id="153" w:name="ref-suriano2025student"/>
+    <w:bookmarkEnd w:id="153"/>
+    <w:bookmarkStart w:id="154" w:name="ref-suriano2025student"/>
     <w:p>
       <w:pPr>
         <w:pStyle w:val="Bibliography"/>
@@ -8393,8 +8405,8 @@
         <w:t xml:space="preserve">95: 102011.</w:t>
       </w:r>
     </w:p>
-    <w:bookmarkEnd w:id="153"/>
-    <w:bookmarkStart w:id="154" w:name="ref-thaler1988anomalies"/>
+    <w:bookmarkEnd w:id="154"/>
+    <w:bookmarkStart w:id="155" w:name="ref-thaler1988anomalies"/>
     <w:p>
       <w:pPr>
         <w:pStyle w:val="Bibliography"/>
@@ -8425,8 +8437,8 @@
         <w:t xml:space="preserve">2 (1): 191–202.</w:t>
       </w:r>
     </w:p>
-    <w:bookmarkEnd w:id="154"/>
-    <w:bookmarkStart w:id="155" w:name="ref-tlili2023if"/>
+    <w:bookmarkEnd w:id="155"/>
+    <w:bookmarkStart w:id="156" w:name="ref-tlili2023if"/>
     <w:p>
       <w:pPr>
         <w:pStyle w:val="Bibliography"/>
@@ -8457,14 +8469,14 @@
         <w:t xml:space="preserve">10 (1): 1–24.</w:t>
       </w:r>
     </w:p>
-    <w:bookmarkEnd w:id="155"/>
-    <w:bookmarkStart w:id="156" w:name="ref-urban2024chatgpt"/>
+    <w:bookmarkEnd w:id="156"/>
+    <w:bookmarkStart w:id="157" w:name="ref-urban2024chatgpt"/>
     <w:p>
       <w:pPr>
         <w:pStyle w:val="Bibliography"/>
       </w:pPr>
       <w:r>
-        <w:t xml:space="preserve">Urban, Marek, Filip Děchtěrenko, Jiřı́ Lukavskỳ, Veronika Hrabalová, Filip Svacha, Cyril Brom, and Kamila Urban. 2024.</w:t>
+        <w:t xml:space="preserve">Urban, Marek, Filip Dechterenko, Jiri Lukavsky, Veronika Hrabalova, Filip Svacha, Cyril Brom, and Kamila Urban. 2024.</w:t>
       </w:r>
       <w:r>
         <w:t xml:space="preserve"> </w:t>
@@ -8489,8 +8501,8 @@
         <w:t xml:space="preserve">215: 105031.</w:t>
       </w:r>
     </w:p>
-    <w:bookmarkEnd w:id="156"/>
-    <w:bookmarkStart w:id="157" w:name="ref-vaccaro2024combinations"/>
+    <w:bookmarkEnd w:id="157"/>
+    <w:bookmarkStart w:id="158" w:name="ref-vaccaro2024combinations"/>
     <w:p>
       <w:pPr>
         <w:pStyle w:val="Bibliography"/>
@@ -8518,8 +8530,8 @@
         <w:t xml:space="preserve">, 1–11.</w:t>
       </w:r>
     </w:p>
-    <w:bookmarkEnd w:id="157"/>
-    <w:bookmarkStart w:id="159" w:name="ref-walczak2023challenges"/>
+    <w:bookmarkEnd w:id="158"/>
+    <w:bookmarkStart w:id="160" w:name="ref-walczak2023challenges"/>
     <w:p>
       <w:pPr>
         <w:pStyle w:val="Bibliography"/>
@@ -8558,7 +8570,7 @@
       <w:r>
         <w:t xml:space="preserve"> </w:t>
       </w:r>
-      <w:hyperlink r:id="rId158">
+      <w:hyperlink r:id="rId159">
         <w:r>
           <w:rPr>
             <w:rStyle w:val="Hyperlink"/>
@@ -8570,8 +8582,8 @@
         <w:t xml:space="preserve">.</w:t>
       </w:r>
     </w:p>
-    <w:bookmarkEnd w:id="159"/>
-    <w:bookmarkStart w:id="160" w:name="ref-walter2024embracing"/>
+    <w:bookmarkEnd w:id="160"/>
+    <w:bookmarkStart w:id="161" w:name="ref-walter2024embracing"/>
     <w:p>
       <w:pPr>
         <w:pStyle w:val="Bibliography"/>
@@ -8602,8 +8614,8 @@
         <w:t xml:space="preserve">21 (1): 15.</w:t>
       </w:r>
     </w:p>
-    <w:bookmarkEnd w:id="160"/>
-    <w:bookmarkStart w:id="161" w:name="ref-wei2022chain"/>
+    <w:bookmarkEnd w:id="161"/>
+    <w:bookmarkStart w:id="162" w:name="ref-wei2022chain"/>
     <w:p>
       <w:pPr>
         <w:pStyle w:val="Bibliography"/>
@@ -8634,8 +8646,8 @@
         <w:t xml:space="preserve">35: 24824–37.</w:t>
       </w:r>
     </w:p>
-    <w:bookmarkEnd w:id="161"/>
-    <w:bookmarkStart w:id="162" w:name="ref-weidinger2022taxonomy"/>
+    <w:bookmarkEnd w:id="162"/>
+    <w:bookmarkStart w:id="163" w:name="ref-weidinger2022taxonomy"/>
     <w:p>
       <w:pPr>
         <w:pStyle w:val="Bibliography"/>
@@ -8669,8 +8681,8 @@
         <w:t xml:space="preserve">, 214–29.</w:t>
       </w:r>
     </w:p>
-    <w:bookmarkEnd w:id="162"/>
-    <w:bookmarkStart w:id="163" w:name="ref-wilberding2021socratic"/>
+    <w:bookmarkEnd w:id="163"/>
+    <w:bookmarkStart w:id="164" w:name="ref-wilberding2021socratic"/>
     <w:p>
       <w:pPr>
         <w:pStyle w:val="Bibliography"/>
@@ -8692,8 +8704,8 @@
         <w:t xml:space="preserve">. Routledge.</w:t>
       </w:r>
     </w:p>
-    <w:bookmarkEnd w:id="163"/>
-    <w:bookmarkStart w:id="164" w:name="ref-wu2024ai"/>
+    <w:bookmarkEnd w:id="164"/>
+    <w:bookmarkStart w:id="165" w:name="ref-wu2024ai"/>
     <w:p>
       <w:pPr>
         <w:pStyle w:val="Bibliography"/>
@@ -8724,8 +8736,8 @@
         <w:t xml:space="preserve">55 (1): 10–33.</w:t>
       </w:r>
     </w:p>
-    <w:bookmarkEnd w:id="164"/>
-    <w:bookmarkStart w:id="165" w:name="ref-wu2024critical"/>
+    <w:bookmarkEnd w:id="165"/>
+    <w:bookmarkStart w:id="166" w:name="ref-wu2024critical"/>
     <w:p>
       <w:pPr>
         <w:pStyle w:val="Bibliography"/>
@@ -8789,8 +8801,8 @@
         <w:t xml:space="preserve">8 (1): 1.</w:t>
       </w:r>
     </w:p>
-    <w:bookmarkEnd w:id="165"/>
-    <w:bookmarkStart w:id="166" w:name="ref-xing2025development"/>
+    <w:bookmarkEnd w:id="166"/>
+    <w:bookmarkStart w:id="167" w:name="ref-xing2025development"/>
     <w:p>
       <w:pPr>
         <w:pStyle w:val="Bibliography"/>
@@ -8818,8 +8830,8 @@
         <w:t xml:space="preserve">.</w:t>
       </w:r>
     </w:p>
-    <w:bookmarkEnd w:id="166"/>
-    <w:bookmarkStart w:id="167" w:name="ref-yan2024promises"/>
+    <w:bookmarkEnd w:id="167"/>
+    <w:bookmarkStart w:id="168" w:name="ref-yan2024promises"/>
     <w:p>
       <w:pPr>
         <w:pStyle w:val="Bibliography"/>
@@ -8850,8 +8862,8 @@
         <w:t xml:space="preserve">8 (10): 1839–50.</w:t>
       </w:r>
     </w:p>
-    <w:bookmarkEnd w:id="167"/>
-    <w:bookmarkStart w:id="168" w:name="ref-yan2024practical"/>
+    <w:bookmarkEnd w:id="168"/>
+    <w:bookmarkStart w:id="169" w:name="ref-yan2024practical"/>
     <w:p>
       <w:pPr>
         <w:pStyle w:val="Bibliography"/>
@@ -8882,8 +8894,8 @@
         <w:t xml:space="preserve">55 (1): 90–112.</w:t>
       </w:r>
     </w:p>
-    <w:bookmarkEnd w:id="168"/>
-    <w:bookmarkStart w:id="169" w:name="ref-yusuf2024generative"/>
+    <w:bookmarkEnd w:id="169"/>
+    <w:bookmarkStart w:id="170" w:name="ref-yusuf2024generative"/>
     <w:p>
       <w:pPr>
         <w:pStyle w:val="Bibliography"/>
@@ -8914,8 +8926,8 @@
         <w:t xml:space="preserve">21 (1): 21.</w:t>
       </w:r>
     </w:p>
-    <w:bookmarkEnd w:id="169"/>
-    <w:bookmarkStart w:id="170" w:name="ref-zhai2024effects"/>
+    <w:bookmarkEnd w:id="170"/>
+    <w:bookmarkStart w:id="171" w:name="ref-zhai2024effects"/>
     <w:p>
       <w:pPr>
         <w:pStyle w:val="Bibliography"/>
@@ -8946,9 +8958,9 @@
         <w:t xml:space="preserve">11 (1): 28.</w:t>
       </w:r>
     </w:p>
-    <w:bookmarkEnd w:id="170"/>
     <w:bookmarkEnd w:id="171"/>
     <w:bookmarkEnd w:id="172"/>
+    <w:bookmarkEnd w:id="173"/>
     <w:bookmarkStart w:id="177" w:name="supporting-information"/>
     <w:p>
       <w:pPr>
@@ -8967,7 +8979,7 @@
         <w:t xml:space="preserve">Supporting Information</w:t>
       </w:r>
     </w:p>
-    <w:bookmarkStart w:id="174" w:name="sec:si-ai-explanation"/>
+    <w:bookmarkStart w:id="175" w:name="sec:si-ai-explanation"/>
     <w:p>
       <w:pPr>
         <w:pStyle w:val="Heading2"/>
@@ -9061,8 +9073,8 @@
       <w:pPr>
         <w:pStyle w:val="BodyText"/>
       </w:pPr>
-      <w:bookmarkStart w:id="173" w:name="tab:explanation"/>
-      <w:bookmarkEnd w:id="173"/>
+      <w:bookmarkStart w:id="174" w:name="tab:explanation"/>
+      <w:bookmarkEnd w:id="174"/>
       <w:r>
         <w:t xml:space="preserve">Table 5.1: AI’s Step-by-Step Reasoning for Estimating the Value of Coins in a Jar</w:t>
       </w:r>
@@ -9152,8 +9164,8 @@
         <w:br w:type="page"/>
       </w:r>
     </w:p>
-    <w:bookmarkEnd w:id="174"/>
-    <w:bookmarkStart w:id="175" w:name="sec:regress-confidence"/>
+    <w:bookmarkEnd w:id="175"/>
+    <w:bookmarkStart w:id="176" w:name="sec:regress-confidence"/>
     <w:p>
       <w:pPr>
         <w:pStyle w:val="Heading2"/>
@@ -9843,13 +9855,54 @@
         <w:t xml:space="preserve">.</w:t>
       </w:r>
     </w:p>
-    <w:p>
-      <w:r>
-        <w:br w:type="page"/>
-      </w:r>
-    </w:p>
-    <w:bookmarkEnd w:id="175"/>
-    <w:bookmarkStart w:id="176" w:name="sec:questionnaire"/>
+    <w:bookmarkEnd w:id="176"/>
+    <w:bookmarkEnd w:id="177"/>
+    <w:bookmarkStart w:id="178" w:name="acknowledgements"/>
+    <w:p>
+      <w:pPr>
+        <w:pStyle w:val="Heading1"/>
+      </w:pPr>
+      <w:r>
+        <w:rPr>
+          <w:rStyle w:val="SectionNumber"/>
+        </w:rPr>
+        <w:t xml:space="preserve">6</w:t>
+      </w:r>
+      <w:r>
+        <w:tab/>
+      </w:r>
+      <w:r>
+        <w:t xml:space="preserve">Acknowledgements</w:t>
+      </w:r>
+    </w:p>
+    <w:p>
+      <w:pPr>
+        <w:pStyle w:val="FirstParagraph"/>
+      </w:pPr>
+      <w:r>
+        <w:t xml:space="preserve">The contents of this publication do not necessarily reflect the position or opinion of the European Commission or Joint Research Centre. We thank Lucas Bagnari de Seabra and the colleagues in the JRC, especially those in the Digital Economy unit for their support and generous collaboration. Special thanks for the Data Privacy Coordinator of the JRC, who helped us with the data privacy statement, ensuring the highest safeguard to the students participating in the study. Many thanks go to the schools, including their leadership teams, parents and pupils who participated in the study. All errors are our own.</w:t>
+      </w:r>
+    </w:p>
+    <w:bookmarkEnd w:id="178"/>
+    <w:bookmarkStart w:id="184" w:name="statements-and-declarations"/>
+    <w:p>
+      <w:pPr>
+        <w:pStyle w:val="Heading1"/>
+      </w:pPr>
+      <w:r>
+        <w:rPr>
+          <w:rStyle w:val="SectionNumber"/>
+        </w:rPr>
+        <w:t xml:space="preserve">7</w:t>
+      </w:r>
+      <w:r>
+        <w:tab/>
+      </w:r>
+      <w:r>
+        <w:t xml:space="preserve">Statements and Declarations</w:t>
+      </w:r>
+    </w:p>
+    <w:bookmarkStart w:id="179" w:name="data-availability"/>
     <w:p>
       <w:pPr>
         <w:pStyle w:val="Heading2"/>
@@ -9858,23 +9911,341 @@
         <w:rPr>
           <w:rStyle w:val="SectionNumber"/>
         </w:rPr>
-        <w:t xml:space="preserve">5.3</w:t>
+        <w:t xml:space="preserve">7.1</w:t>
       </w:r>
       <w:r>
         <w:tab/>
       </w:r>
       <w:r>
-        <w:t xml:space="preserve">Questionnaire</w:t>
-      </w:r>
-    </w:p>
-    <w:p>
-      <w:pPr>
+        <w:t xml:space="preserve">Data Availability</w:t>
+      </w:r>
+    </w:p>
+    <w:p>
+      <w:pPr>
+        <w:pStyle w:val="FirstParagraph"/>
+      </w:pPr>
+      <w:r>
+        <w:t xml:space="preserve">The data that support the findings of this study are available in the following open data repository [DOI available upon publication]. All relevant data have been anonymized to comply with ethical guidelines and institutional policies.</w:t>
+      </w:r>
+    </w:p>
+    <w:bookmarkEnd w:id="179"/>
+    <w:bookmarkStart w:id="180" w:name="ethical-approval"/>
+    <w:p>
+      <w:pPr>
+        <w:pStyle w:val="Heading2"/>
+      </w:pPr>
+      <w:r>
+        <w:rPr>
+          <w:rStyle w:val="SectionNumber"/>
+        </w:rPr>
+        <w:t xml:space="preserve">7.2</w:t>
+      </w:r>
+      <w:r>
+        <w:tab/>
+      </w:r>
+      <w:r>
+        <w:t xml:space="preserve">Ethical approval</w:t>
+      </w:r>
+    </w:p>
+    <w:p>
+      <w:pPr>
+        <w:pStyle w:val="FirstParagraph"/>
+      </w:pPr>
+      <w:r>
+        <w:t xml:space="preserve">This study was conducted in accordance with the ethical standards and guidelines of the European Commission. Ethical approval was obtained from the European Commission’s Ethical Review Board prior to the commencement of the research. Approval reference number: 32530 / Ares(2023)3278765. All procedures involving human participants/data complied with the relevant institutional and European ethical regulations. Clearance received on May 17, 2023.</w:t>
+      </w:r>
+    </w:p>
+    <w:bookmarkEnd w:id="180"/>
+    <w:bookmarkStart w:id="181" w:name="informed-consent-for-participation"/>
+    <w:p>
+      <w:pPr>
+        <w:pStyle w:val="Heading2"/>
+      </w:pPr>
+      <w:r>
+        <w:rPr>
+          <w:rStyle w:val="SectionNumber"/>
+        </w:rPr>
+        <w:t xml:space="preserve">7.3</w:t>
+      </w:r>
+      <w:r>
+        <w:tab/>
+      </w:r>
+      <w:r>
+        <w:t xml:space="preserve">Informed consent for Participation</w:t>
+      </w:r>
+    </w:p>
+    <w:p>
+      <w:pPr>
+        <w:pStyle w:val="FirstParagraph"/>
+      </w:pPr>
+      <w:r>
+        <w:t xml:space="preserve">Informed consent was obtained prior to the experimental sessions. The text of the informed consent is provided below.</w:t>
+      </w:r>
+    </w:p>
+    <w:p>
+      <w:pPr>
+        <w:pStyle w:val="BodyText"/>
+      </w:pPr>
+      <w:r>
+        <w:rPr>
+          <w:b/>
+          <w:bCs/>
+        </w:rPr>
+        <w:t xml:space="preserve">Purpose of the study</w:t>
+      </w:r>
+    </w:p>
+    <w:p>
+      <w:pPr>
+        <w:pStyle w:val="BlockText"/>
+      </w:pPr>
+      <w:r>
+        <w:t xml:space="preserve">The purpose of this study is to understand the ways teachers and students use applications based on Generative AI, such as the ChatGPT, and the impact of this emerging technology on teachers and students’ learning process. The findings of this study will help us understand how to increase the positive impact of the use of Generative AI while mitigating possible risks. This study aims to contribute to the current scientific dialogue about the use of Generative AI in Education and the teaching practices and provide recommendations for policymakers and developers in line with the European charter of fundamental rights and children’s rights in the context of digital and online world.</w:t>
+      </w:r>
+    </w:p>
+    <w:p>
+      <w:pPr>
+        <w:pStyle w:val="FirstParagraph"/>
+      </w:pPr>
+      <w:r>
+        <w:rPr>
+          <w:b/>
+          <w:bCs/>
+        </w:rPr>
+        <w:t xml:space="preserve">Consent</w:t>
+      </w:r>
+    </w:p>
+    <w:p>
+      <w:pPr>
+        <w:pStyle w:val="BlockText"/>
+      </w:pPr>
+      <w:r>
+        <w:t xml:space="preserve">I, the undersigned (Participant’s name), born on (Birthdate) in (Birthplace), having read the related privacy statement and information brochure of the study</w:t>
+      </w:r>
+      <w:r>
+        <w:t xml:space="preserve"> </w:t>
+      </w:r>
+      <w:r>
+        <w:t xml:space="preserve">“The impact of Generative Artificial Intelligence (AI) on Education: The case study of ChatGPT in Secondary Education”</w:t>
+      </w:r>
+      <w:r>
+        <w:t xml:space="preserve">, organised by the European Commission, Joint Research Centre, which is attached to the invitation hereby:</w:t>
+      </w:r>
+    </w:p>
+    <w:p>
+      <w:pPr>
+        <w:pStyle w:val="Compact"/>
         <w:numPr>
           <w:ilvl w:val="0"/>
           <w:numId w:val="1007"/>
         </w:numPr>
       </w:pPr>
       <w:r>
+        <w:t xml:space="preserve">Processing of my personal data for my participation in the study:</w:t>
+      </w:r>
+    </w:p>
+    <w:p>
+      <w:pPr>
+        <w:pStyle w:val="Compact"/>
+        <w:numPr>
+          <w:ilvl w:val="0"/>
+          <w:numId w:val="1008"/>
+        </w:numPr>
+      </w:pPr>
+      <w:r>
+        <w:t xml:space="preserve">Consent to the processing of my personal data, as described in the attached privacy statement, for the purpose of participating in this study.</w:t>
+      </w:r>
+    </w:p>
+    <w:p>
+      <w:pPr>
+        <w:pStyle w:val="Compact"/>
+        <w:numPr>
+          <w:ilvl w:val="0"/>
+          <w:numId w:val="1009"/>
+        </w:numPr>
+      </w:pPr>
+      <w:r>
+        <w:t xml:space="preserve">DO NOT consent to the processing of my personal data for the purpose of participating in this study.</w:t>
+      </w:r>
+    </w:p>
+    <w:p>
+      <w:pPr>
+        <w:pStyle w:val="Compact"/>
+        <w:numPr>
+          <w:ilvl w:val="0"/>
+          <w:numId w:val="1010"/>
+        </w:numPr>
+      </w:pPr>
+      <w:r>
+        <w:t xml:space="preserve">Processing of my personal data for research purposes:</w:t>
+      </w:r>
+    </w:p>
+    <w:p>
+      <w:pPr>
+        <w:pStyle w:val="Compact"/>
+        <w:numPr>
+          <w:ilvl w:val="0"/>
+          <w:numId w:val="1011"/>
+        </w:numPr>
+      </w:pPr>
+      <w:r>
+        <w:t xml:space="preserve">Consent to the processing of my personal data, including my recordings and related artifacts, as described in the attached privacy statement, for the purpose of allowing the research team to conduct research associated to this study and its objectives.</w:t>
+      </w:r>
+    </w:p>
+    <w:p>
+      <w:pPr>
+        <w:pStyle w:val="Compact"/>
+        <w:numPr>
+          <w:ilvl w:val="0"/>
+          <w:numId w:val="1012"/>
+        </w:numPr>
+      </w:pPr>
+      <w:r>
+        <w:t xml:space="preserve">DO NOT consent to the processing of my personal data, including my recordings and related artifacts, for the purpose of allowing the research team to conduct research associated to this study and its objectives.</w:t>
+      </w:r>
+    </w:p>
+    <w:p>
+      <w:pPr>
+        <w:pStyle w:val="Compact"/>
+        <w:numPr>
+          <w:ilvl w:val="0"/>
+          <w:numId w:val="1013"/>
+        </w:numPr>
+      </w:pPr>
+      <w:r>
+        <w:t xml:space="preserve">Anonymisation of my personal data for research and scientific purposes (only if you selected YES to consent request number 2 above)</w:t>
+      </w:r>
+    </w:p>
+    <w:p>
+      <w:pPr>
+        <w:pStyle w:val="Compact"/>
+        <w:numPr>
+          <w:ilvl w:val="0"/>
+          <w:numId w:val="1014"/>
+        </w:numPr>
+      </w:pPr>
+      <w:r>
+        <w:t xml:space="preserve">Consent to the anonymization of my personal data, including audio recordings and related artifacts from the study, to be used for educational and scientific purposes such as conference publications and presentations in an anonymous way.</w:t>
+      </w:r>
+    </w:p>
+    <w:p>
+      <w:pPr>
+        <w:pStyle w:val="Compact"/>
+        <w:numPr>
+          <w:ilvl w:val="0"/>
+          <w:numId w:val="1015"/>
+        </w:numPr>
+      </w:pPr>
+      <w:r>
+        <w:t xml:space="preserve">DO NOT consent to the anonymization of my personal data, including audio recordings and related artifacts from the study.</w:t>
+      </w:r>
+    </w:p>
+    <w:p>
+      <w:pPr>
+        <w:pStyle w:val="FirstParagraph"/>
+      </w:pPr>
+      <w:r>
+        <w:rPr>
+          <w:b/>
+          <w:bCs/>
+        </w:rPr>
+        <w:t xml:space="preserve">Contact Information</w:t>
+      </w:r>
+    </w:p>
+    <w:p>
+      <w:pPr>
+        <w:pStyle w:val="BlockText"/>
+      </w:pPr>
+      <w:r>
+        <w:t xml:space="preserve">If you would like to exercise your rights under Regulation (EU) 2018/1725, or if you have comments, questions or concerns, or if you would like to submit a complaint regarding the collection and use of your personal data, please feel free to contact the Data Controller at: EMAIL</w:t>
+      </w:r>
+    </w:p>
+    <w:bookmarkEnd w:id="181"/>
+    <w:bookmarkStart w:id="182" w:name="competing-interests"/>
+    <w:p>
+      <w:pPr>
+        <w:pStyle w:val="Heading2"/>
+      </w:pPr>
+      <w:r>
+        <w:rPr>
+          <w:rStyle w:val="SectionNumber"/>
+        </w:rPr>
+        <w:t xml:space="preserve">7.4</w:t>
+      </w:r>
+      <w:r>
+        <w:tab/>
+      </w:r>
+      <w:r>
+        <w:t xml:space="preserve">Competing Interests</w:t>
+      </w:r>
+    </w:p>
+    <w:p>
+      <w:pPr>
+        <w:pStyle w:val="FirstParagraph"/>
+      </w:pPr>
+      <w:r>
+        <w:t xml:space="preserve">The authors declare no competing interests directly or indirectly related to the work submitted for publication.</w:t>
+      </w:r>
+    </w:p>
+    <w:bookmarkEnd w:id="182"/>
+    <w:bookmarkStart w:id="183" w:name="X071796dd6bc546c91e96cca1cf5ff96599de61f"/>
+    <w:p>
+      <w:pPr>
+        <w:pStyle w:val="Heading2"/>
+      </w:pPr>
+      <w:r>
+        <w:rPr>
+          <w:rStyle w:val="SectionNumber"/>
+        </w:rPr>
+        <w:t xml:space="preserve">7.5</w:t>
+      </w:r>
+      <w:r>
+        <w:tab/>
+      </w:r>
+      <w:r>
+        <w:t xml:space="preserve">Declaration of generative AI and AI-assisted technologies in the writing process</w:t>
+      </w:r>
+    </w:p>
+    <w:p>
+      <w:pPr>
+        <w:pStyle w:val="FirstParagraph"/>
+      </w:pPr>
+      <w:r>
+        <w:t xml:space="preserve">During the preparation of this work the author(s) used Grammarly, ChatGPT in order to improve the readability and language of the manuscript. After using this tool/service, the author(s) reviewed and edited the content as needed and take(s) full responsibility for the content of the published article.</w:t>
+      </w:r>
+    </w:p>
+    <w:p>
+      <w:r>
+        <w:br w:type="page"/>
+      </w:r>
+    </w:p>
+    <w:bookmarkEnd w:id="183"/>
+    <w:bookmarkEnd w:id="184"/>
+    <w:bookmarkStart w:id="185" w:name="sec:questionnaire"/>
+    <w:p>
+      <w:pPr>
+        <w:pStyle w:val="Heading1"/>
+      </w:pPr>
+      <w:r>
+        <w:rPr>
+          <w:rStyle w:val="SectionNumber"/>
+        </w:rPr>
+        <w:t xml:space="preserve">8</w:t>
+      </w:r>
+      <w:r>
+        <w:tab/>
+      </w:r>
+      <w:r>
+        <w:t xml:space="preserve">Questionnaire</w:t>
+      </w:r>
+    </w:p>
+    <w:p>
+      <w:pPr>
+        <w:numPr>
+          <w:ilvl w:val="0"/>
+          <w:numId w:val="1016"/>
+        </w:numPr>
+      </w:pPr>
+      <w:r>
         <w:t xml:space="preserve">Do you agree or disagree that society will benefit from a future of AI?</w:t>
       </w:r>
     </w:p>
@@ -9883,7 +10254,7 @@
         <w:pStyle w:val="Compact"/>
         <w:numPr>
           <w:ilvl w:val="1"/>
-          <w:numId w:val="1008"/>
+          <w:numId w:val="1017"/>
         </w:numPr>
       </w:pPr>
       <w:r>
@@ -9895,7 +10266,7 @@
         <w:pStyle w:val="Compact"/>
         <w:numPr>
           <w:ilvl w:val="1"/>
-          <w:numId w:val="1008"/>
+          <w:numId w:val="1017"/>
         </w:numPr>
       </w:pPr>
       <w:r>
@@ -9907,7 +10278,7 @@
         <w:pStyle w:val="Compact"/>
         <w:numPr>
           <w:ilvl w:val="1"/>
-          <w:numId w:val="1008"/>
+          <w:numId w:val="1017"/>
         </w:numPr>
       </w:pPr>
       <w:r>
@@ -9919,7 +10290,7 @@
         <w:pStyle w:val="Compact"/>
         <w:numPr>
           <w:ilvl w:val="1"/>
-          <w:numId w:val="1008"/>
+          <w:numId w:val="1017"/>
         </w:numPr>
       </w:pPr>
       <w:r>
@@ -9931,7 +10302,7 @@
         <w:pStyle w:val="Compact"/>
         <w:numPr>
           <w:ilvl w:val="1"/>
-          <w:numId w:val="1008"/>
+          <w:numId w:val="1017"/>
         </w:numPr>
       </w:pPr>
       <w:r>
@@ -9942,7 +10313,7 @@
       <w:pPr>
         <w:numPr>
           <w:ilvl w:val="0"/>
-          <w:numId w:val="1007"/>
+          <w:numId w:val="1016"/>
         </w:numPr>
       </w:pPr>
       <w:r>
@@ -9954,7 +10325,7 @@
         <w:pStyle w:val="Compact"/>
         <w:numPr>
           <w:ilvl w:val="1"/>
-          <w:numId w:val="1009"/>
+          <w:numId w:val="1018"/>
         </w:numPr>
       </w:pPr>
       <w:r>
@@ -9966,7 +10337,7 @@
         <w:pStyle w:val="Compact"/>
         <w:numPr>
           <w:ilvl w:val="1"/>
-          <w:numId w:val="1009"/>
+          <w:numId w:val="1018"/>
         </w:numPr>
       </w:pPr>
       <w:r>
@@ -9978,7 +10349,7 @@
         <w:pStyle w:val="Compact"/>
         <w:numPr>
           <w:ilvl w:val="1"/>
-          <w:numId w:val="1009"/>
+          <w:numId w:val="1018"/>
         </w:numPr>
       </w:pPr>
       <w:r>
@@ -9990,7 +10361,7 @@
         <w:pStyle w:val="Compact"/>
         <w:numPr>
           <w:ilvl w:val="1"/>
-          <w:numId w:val="1009"/>
+          <w:numId w:val="1018"/>
         </w:numPr>
       </w:pPr>
       <w:r>
@@ -10002,7 +10373,7 @@
         <w:pStyle w:val="Compact"/>
         <w:numPr>
           <w:ilvl w:val="1"/>
-          <w:numId w:val="1009"/>
+          <w:numId w:val="1018"/>
         </w:numPr>
       </w:pPr>
       <w:r>
@@ -10013,7 +10384,7 @@
       <w:pPr>
         <w:numPr>
           <w:ilvl w:val="0"/>
-          <w:numId w:val="1007"/>
+          <w:numId w:val="1016"/>
         </w:numPr>
       </w:pPr>
       <w:r>
@@ -10025,7 +10396,7 @@
         <w:pStyle w:val="Compact"/>
         <w:numPr>
           <w:ilvl w:val="1"/>
-          <w:numId w:val="1010"/>
+          <w:numId w:val="1019"/>
         </w:numPr>
       </w:pPr>
       <w:r>
@@ -10037,7 +10408,7 @@
         <w:pStyle w:val="Compact"/>
         <w:numPr>
           <w:ilvl w:val="1"/>
-          <w:numId w:val="1010"/>
+          <w:numId w:val="1019"/>
         </w:numPr>
       </w:pPr>
       <w:r>
@@ -10049,7 +10420,7 @@
         <w:pStyle w:val="Compact"/>
         <w:numPr>
           <w:ilvl w:val="1"/>
-          <w:numId w:val="1010"/>
+          <w:numId w:val="1019"/>
         </w:numPr>
       </w:pPr>
       <w:r>
@@ -10061,7 +10432,7 @@
         <w:pStyle w:val="Compact"/>
         <w:numPr>
           <w:ilvl w:val="1"/>
-          <w:numId w:val="1010"/>
+          <w:numId w:val="1019"/>
         </w:numPr>
       </w:pPr>
       <w:r>
@@ -10073,7 +10444,7 @@
         <w:pStyle w:val="Compact"/>
         <w:numPr>
           <w:ilvl w:val="1"/>
-          <w:numId w:val="1010"/>
+          <w:numId w:val="1019"/>
         </w:numPr>
       </w:pPr>
       <w:r>
@@ -10084,7 +10455,7 @@
       <w:pPr>
         <w:numPr>
           <w:ilvl w:val="0"/>
-          <w:numId w:val="1007"/>
+          <w:numId w:val="1016"/>
         </w:numPr>
       </w:pPr>
       <w:r>
@@ -10096,7 +10467,7 @@
         <w:pStyle w:val="Compact"/>
         <w:numPr>
           <w:ilvl w:val="1"/>
-          <w:numId w:val="1011"/>
+          <w:numId w:val="1020"/>
         </w:numPr>
       </w:pPr>
       <w:r>
@@ -10108,7 +10479,7 @@
         <w:pStyle w:val="Compact"/>
         <w:numPr>
           <w:ilvl w:val="1"/>
-          <w:numId w:val="1011"/>
+          <w:numId w:val="1020"/>
         </w:numPr>
       </w:pPr>
       <w:r>
@@ -10120,7 +10491,7 @@
         <w:pStyle w:val="Compact"/>
         <w:numPr>
           <w:ilvl w:val="1"/>
-          <w:numId w:val="1011"/>
+          <w:numId w:val="1020"/>
         </w:numPr>
       </w:pPr>
       <w:r>
@@ -10132,7 +10503,7 @@
         <w:pStyle w:val="Compact"/>
         <w:numPr>
           <w:ilvl w:val="1"/>
-          <w:numId w:val="1011"/>
+          <w:numId w:val="1020"/>
         </w:numPr>
       </w:pPr>
       <w:r>
@@ -10144,7 +10515,7 @@
         <w:pStyle w:val="Compact"/>
         <w:numPr>
           <w:ilvl w:val="1"/>
-          <w:numId w:val="1011"/>
+          <w:numId w:val="1020"/>
         </w:numPr>
       </w:pPr>
       <w:r>
@@ -10155,7 +10526,7 @@
       <w:pPr>
         <w:numPr>
           <w:ilvl w:val="0"/>
-          <w:numId w:val="1007"/>
+          <w:numId w:val="1016"/>
         </w:numPr>
       </w:pPr>
       <w:r>
@@ -10167,7 +10538,7 @@
         <w:pStyle w:val="Compact"/>
         <w:numPr>
           <w:ilvl w:val="1"/>
-          <w:numId w:val="1012"/>
+          <w:numId w:val="1021"/>
         </w:numPr>
       </w:pPr>
       <w:r>
@@ -10179,7 +10550,7 @@
         <w:pStyle w:val="Compact"/>
         <w:numPr>
           <w:ilvl w:val="1"/>
-          <w:numId w:val="1012"/>
+          <w:numId w:val="1021"/>
         </w:numPr>
       </w:pPr>
       <w:r>
@@ -10191,7 +10562,7 @@
         <w:pStyle w:val="Compact"/>
         <w:numPr>
           <w:ilvl w:val="1"/>
-          <w:numId w:val="1012"/>
+          <w:numId w:val="1021"/>
         </w:numPr>
       </w:pPr>
       <w:r>
@@ -10203,7 +10574,7 @@
         <w:pStyle w:val="Compact"/>
         <w:numPr>
           <w:ilvl w:val="1"/>
-          <w:numId w:val="1012"/>
+          <w:numId w:val="1021"/>
         </w:numPr>
       </w:pPr>
       <w:r>
@@ -10214,7 +10585,7 @@
       <w:pPr>
         <w:numPr>
           <w:ilvl w:val="0"/>
-          <w:numId w:val="1007"/>
+          <w:numId w:val="1016"/>
         </w:numPr>
       </w:pPr>
       <w:r>
@@ -10226,7 +10597,7 @@
         <w:pStyle w:val="Compact"/>
         <w:numPr>
           <w:ilvl w:val="1"/>
-          <w:numId w:val="1013"/>
+          <w:numId w:val="1022"/>
         </w:numPr>
       </w:pPr>
       <w:r>
@@ -10238,7 +10609,7 @@
         <w:pStyle w:val="Compact"/>
         <w:numPr>
           <w:ilvl w:val="1"/>
-          <w:numId w:val="1013"/>
+          <w:numId w:val="1022"/>
         </w:numPr>
       </w:pPr>
       <w:r>
@@ -10250,7 +10621,7 @@
         <w:pStyle w:val="Compact"/>
         <w:numPr>
           <w:ilvl w:val="1"/>
-          <w:numId w:val="1013"/>
+          <w:numId w:val="1022"/>
         </w:numPr>
       </w:pPr>
       <w:r>
@@ -10262,7 +10633,7 @@
         <w:pStyle w:val="Compact"/>
         <w:numPr>
           <w:ilvl w:val="1"/>
-          <w:numId w:val="1013"/>
+          <w:numId w:val="1022"/>
         </w:numPr>
       </w:pPr>
       <w:r>
@@ -10273,7 +10644,7 @@
       <w:pPr>
         <w:numPr>
           <w:ilvl w:val="0"/>
-          <w:numId w:val="1007"/>
+          <w:numId w:val="1016"/>
         </w:numPr>
       </w:pPr>
       <w:r>
@@ -10285,7 +10656,7 @@
         <w:pStyle w:val="Compact"/>
         <w:numPr>
           <w:ilvl w:val="1"/>
-          <w:numId w:val="1014"/>
+          <w:numId w:val="1023"/>
         </w:numPr>
       </w:pPr>
       <w:r>
@@ -10297,7 +10668,7 @@
         <w:pStyle w:val="Compact"/>
         <w:numPr>
           <w:ilvl w:val="1"/>
-          <w:numId w:val="1014"/>
+          <w:numId w:val="1023"/>
         </w:numPr>
       </w:pPr>
       <w:r>
@@ -10309,7 +10680,7 @@
         <w:pStyle w:val="Compact"/>
         <w:numPr>
           <w:ilvl w:val="1"/>
-          <w:numId w:val="1014"/>
+          <w:numId w:val="1023"/>
         </w:numPr>
       </w:pPr>
       <w:r>
@@ -10321,7 +10692,7 @@
         <w:pStyle w:val="Compact"/>
         <w:numPr>
           <w:ilvl w:val="1"/>
-          <w:numId w:val="1014"/>
+          <w:numId w:val="1023"/>
         </w:numPr>
       </w:pPr>
       <w:r>
@@ -10332,7 +10703,7 @@
       <w:pPr>
         <w:numPr>
           <w:ilvl w:val="0"/>
-          <w:numId w:val="1007"/>
+          <w:numId w:val="1016"/>
         </w:numPr>
       </w:pPr>
       <w:r>
@@ -10343,7 +10714,7 @@
       <w:pPr>
         <w:numPr>
           <w:ilvl w:val="0"/>
-          <w:numId w:val="1007"/>
+          <w:numId w:val="1016"/>
         </w:numPr>
       </w:pPr>
       <w:r>
@@ -10367,7 +10738,7 @@
         <w:pStyle w:val="Compact"/>
         <w:numPr>
           <w:ilvl w:val="1"/>
-          <w:numId w:val="1015"/>
+          <w:numId w:val="1024"/>
         </w:numPr>
       </w:pPr>
       <w:r>
@@ -10379,7 +10750,7 @@
         <w:pStyle w:val="Compact"/>
         <w:numPr>
           <w:ilvl w:val="1"/>
-          <w:numId w:val="1015"/>
+          <w:numId w:val="1024"/>
         </w:numPr>
       </w:pPr>
       <w:r>
@@ -10391,7 +10762,7 @@
         <w:pStyle w:val="Compact"/>
         <w:numPr>
           <w:ilvl w:val="1"/>
-          <w:numId w:val="1015"/>
+          <w:numId w:val="1024"/>
         </w:numPr>
       </w:pPr>
       <w:r>
@@ -10403,7 +10774,7 @@
         <w:pStyle w:val="Compact"/>
         <w:numPr>
           <w:ilvl w:val="1"/>
-          <w:numId w:val="1015"/>
+          <w:numId w:val="1024"/>
         </w:numPr>
       </w:pPr>
       <w:r>
@@ -10415,7 +10786,7 @@
         <w:pStyle w:val="Compact"/>
         <w:numPr>
           <w:ilvl w:val="1"/>
-          <w:numId w:val="1015"/>
+          <w:numId w:val="1024"/>
         </w:numPr>
       </w:pPr>
       <w:r>
@@ -10426,7 +10797,7 @@
       <w:pPr>
         <w:numPr>
           <w:ilvl w:val="0"/>
-          <w:numId w:val="1007"/>
+          <w:numId w:val="1016"/>
         </w:numPr>
       </w:pPr>
       <w:r>
@@ -10438,88 +10809,618 @@
         <w:pStyle w:val="Compact"/>
         <w:numPr>
           <w:ilvl w:val="1"/>
+          <w:numId w:val="1025"/>
+        </w:numPr>
+      </w:pPr>
+      <w:r>
+        <w:t xml:space="preserve">Correct</w:t>
+      </w:r>
+    </w:p>
+    <w:p>
+      <w:pPr>
+        <w:pStyle w:val="Compact"/>
+        <w:numPr>
+          <w:ilvl w:val="1"/>
+          <w:numId w:val="1025"/>
+        </w:numPr>
+      </w:pPr>
+      <w:r>
+        <w:t xml:space="preserve">Mostly Correct</w:t>
+      </w:r>
+    </w:p>
+    <w:p>
+      <w:pPr>
+        <w:pStyle w:val="Compact"/>
+        <w:numPr>
+          <w:ilvl w:val="1"/>
+          <w:numId w:val="1025"/>
+        </w:numPr>
+      </w:pPr>
+      <w:r>
+        <w:t xml:space="preserve">Partially Correct</w:t>
+      </w:r>
+    </w:p>
+    <w:p>
+      <w:pPr>
+        <w:pStyle w:val="Compact"/>
+        <w:numPr>
+          <w:ilvl w:val="1"/>
+          <w:numId w:val="1025"/>
+        </w:numPr>
+      </w:pPr>
+      <w:r>
+        <w:t xml:space="preserve">Mostly incorrect</w:t>
+      </w:r>
+    </w:p>
+    <w:p>
+      <w:pPr>
+        <w:pStyle w:val="Compact"/>
+        <w:numPr>
+          <w:ilvl w:val="1"/>
+          <w:numId w:val="1025"/>
+        </w:numPr>
+      </w:pPr>
+      <w:r>
+        <w:t xml:space="preserve">Incorrect</w:t>
+      </w:r>
+    </w:p>
+    <w:p>
+      <w:pPr>
+        <w:numPr>
+          <w:ilvl w:val="0"/>
           <w:numId w:val="1016"/>
         </w:numPr>
       </w:pPr>
       <w:r>
-        <w:t xml:space="preserve">Correct</w:t>
-      </w:r>
-    </w:p>
-    <w:p>
-      <w:pPr>
-        <w:pStyle w:val="Compact"/>
-        <w:numPr>
-          <w:ilvl w:val="1"/>
+        <w:t xml:space="preserve">Given the information from the AI ($213) and the people’s average ($596), what is your final guess of the value of coins in the jar?</w:t>
+      </w:r>
+    </w:p>
+    <w:p>
+      <w:pPr>
+        <w:numPr>
+          <w:ilvl w:val="0"/>
           <w:numId w:val="1016"/>
         </w:numPr>
       </w:pPr>
       <w:r>
-        <w:t xml:space="preserve">Mostly Correct</w:t>
-      </w:r>
-    </w:p>
-    <w:p>
-      <w:pPr>
-        <w:pStyle w:val="Compact"/>
-        <w:numPr>
-          <w:ilvl w:val="1"/>
+        <w:t xml:space="preserve">[Task 1] How much water in litres do students consume at our school each week? Interact with the AI tutor at the bottom of this page before answering. [Randomly assign SOCRATIC / NON-SOCRATIC AI Tutor]</w:t>
+      </w:r>
+    </w:p>
+    <w:p>
+      <w:pPr>
+        <w:numPr>
+          <w:ilvl w:val="0"/>
           <w:numId w:val="1016"/>
         </w:numPr>
       </w:pPr>
       <w:r>
-        <w:t xml:space="preserve">Partially Correct</w:t>
-      </w:r>
-    </w:p>
-    <w:p>
-      <w:pPr>
-        <w:pStyle w:val="Compact"/>
-        <w:numPr>
-          <w:ilvl w:val="1"/>
+        <w:t xml:space="preserve">How confident are you that the answer you provided is accurate?</w:t>
+      </w:r>
+    </w:p>
+    <w:p>
+      <w:pPr>
+        <w:pStyle w:val="Compact"/>
+        <w:numPr>
+          <w:ilvl w:val="1"/>
+          <w:numId w:val="1026"/>
+        </w:numPr>
+      </w:pPr>
+      <w:r>
+        <w:t xml:space="preserve">Very confident</w:t>
+      </w:r>
+    </w:p>
+    <w:p>
+      <w:pPr>
+        <w:pStyle w:val="Compact"/>
+        <w:numPr>
+          <w:ilvl w:val="1"/>
+          <w:numId w:val="1026"/>
+        </w:numPr>
+      </w:pPr>
+      <w:r>
+        <w:t xml:space="preserve">Confident</w:t>
+      </w:r>
+    </w:p>
+    <w:p>
+      <w:pPr>
+        <w:pStyle w:val="Compact"/>
+        <w:numPr>
+          <w:ilvl w:val="1"/>
+          <w:numId w:val="1026"/>
+        </w:numPr>
+      </w:pPr>
+      <w:r>
+        <w:t xml:space="preserve">Neutral</w:t>
+      </w:r>
+    </w:p>
+    <w:p>
+      <w:pPr>
+        <w:pStyle w:val="Compact"/>
+        <w:numPr>
+          <w:ilvl w:val="1"/>
+          <w:numId w:val="1026"/>
+        </w:numPr>
+      </w:pPr>
+      <w:r>
+        <w:t xml:space="preserve">Not very confident</w:t>
+      </w:r>
+    </w:p>
+    <w:p>
+      <w:pPr>
+        <w:pStyle w:val="Compact"/>
+        <w:numPr>
+          <w:ilvl w:val="1"/>
+          <w:numId w:val="1026"/>
+        </w:numPr>
+      </w:pPr>
+      <w:r>
+        <w:t xml:space="preserve">Not confident at all</w:t>
+      </w:r>
+    </w:p>
+    <w:p>
+      <w:pPr>
+        <w:numPr>
+          <w:ilvl w:val="0"/>
           <w:numId w:val="1016"/>
         </w:numPr>
       </w:pPr>
       <w:r>
-        <w:t xml:space="preserve">Mostly incorrect</w:t>
-      </w:r>
-    </w:p>
-    <w:p>
-      <w:pPr>
-        <w:pStyle w:val="Compact"/>
-        <w:numPr>
-          <w:ilvl w:val="1"/>
+        <w:t xml:space="preserve">How helpful was interacting with the AI tutor?</w:t>
+      </w:r>
+    </w:p>
+    <w:p>
+      <w:pPr>
+        <w:pStyle w:val="Compact"/>
+        <w:numPr>
+          <w:ilvl w:val="1"/>
+          <w:numId w:val="1027"/>
+        </w:numPr>
+      </w:pPr>
+      <w:r>
+        <w:t xml:space="preserve">Very helpful</w:t>
+      </w:r>
+    </w:p>
+    <w:p>
+      <w:pPr>
+        <w:pStyle w:val="Compact"/>
+        <w:numPr>
+          <w:ilvl w:val="1"/>
+          <w:numId w:val="1027"/>
+        </w:numPr>
+      </w:pPr>
+      <w:r>
+        <w:t xml:space="preserve">Helpful</w:t>
+      </w:r>
+    </w:p>
+    <w:p>
+      <w:pPr>
+        <w:pStyle w:val="Compact"/>
+        <w:numPr>
+          <w:ilvl w:val="1"/>
+          <w:numId w:val="1027"/>
+        </w:numPr>
+      </w:pPr>
+      <w:r>
+        <w:t xml:space="preserve">Neutral</w:t>
+      </w:r>
+    </w:p>
+    <w:p>
+      <w:pPr>
+        <w:pStyle w:val="Compact"/>
+        <w:numPr>
+          <w:ilvl w:val="1"/>
+          <w:numId w:val="1027"/>
+        </w:numPr>
+      </w:pPr>
+      <w:r>
+        <w:t xml:space="preserve">Not very helpful</w:t>
+      </w:r>
+    </w:p>
+    <w:p>
+      <w:pPr>
+        <w:pStyle w:val="Compact"/>
+        <w:numPr>
+          <w:ilvl w:val="1"/>
+          <w:numId w:val="1027"/>
+        </w:numPr>
+      </w:pPr>
+      <w:r>
+        <w:t xml:space="preserve">Not helpful at all</w:t>
+      </w:r>
+    </w:p>
+    <w:p>
+      <w:pPr>
+        <w:numPr>
+          <w:ilvl w:val="0"/>
           <w:numId w:val="1016"/>
         </w:numPr>
       </w:pPr>
       <w:r>
-        <w:t xml:space="preserve">Incorrect</w:t>
+        <w:t xml:space="preserve">[Task 2.] Experts say that social media can have either a positive or a negative impact on students’ well-being. What is your opinion about the effect of social media on teenagers? There is no correct or wrong answer.</w:t>
+      </w:r>
+    </w:p>
+    <w:p>
+      <w:pPr>
+        <w:pStyle w:val="Compact"/>
+        <w:numPr>
+          <w:ilvl w:val="1"/>
+          <w:numId w:val="1028"/>
+        </w:numPr>
+      </w:pPr>
+      <w:r>
+        <w:t xml:space="preserve">Very Positive</w:t>
+      </w:r>
+    </w:p>
+    <w:p>
+      <w:pPr>
+        <w:pStyle w:val="Compact"/>
+        <w:numPr>
+          <w:ilvl w:val="1"/>
+          <w:numId w:val="1028"/>
+        </w:numPr>
+      </w:pPr>
+      <w:r>
+        <w:t xml:space="preserve">Positive</w:t>
+      </w:r>
+    </w:p>
+    <w:p>
+      <w:pPr>
+        <w:pStyle w:val="Compact"/>
+        <w:numPr>
+          <w:ilvl w:val="1"/>
+          <w:numId w:val="1028"/>
+        </w:numPr>
+      </w:pPr>
+      <w:r>
+        <w:t xml:space="preserve">Neutral</w:t>
+      </w:r>
+    </w:p>
+    <w:p>
+      <w:pPr>
+        <w:pStyle w:val="Compact"/>
+        <w:numPr>
+          <w:ilvl w:val="1"/>
+          <w:numId w:val="1028"/>
+        </w:numPr>
+      </w:pPr>
+      <w:r>
+        <w:t xml:space="preserve">Negative</w:t>
+      </w:r>
+    </w:p>
+    <w:p>
+      <w:pPr>
+        <w:pStyle w:val="Compact"/>
+        <w:numPr>
+          <w:ilvl w:val="1"/>
+          <w:numId w:val="1028"/>
+        </w:numPr>
+      </w:pPr>
+      <w:r>
+        <w:t xml:space="preserve">Very Negative</w:t>
       </w:r>
     </w:p>
     <w:p>
       <w:pPr>
         <w:numPr>
           <w:ilvl w:val="0"/>
-          <w:numId w:val="1007"/>
-        </w:numPr>
-      </w:pPr>
-      <w:r>
-        <w:t xml:space="preserve">Given the information from the AI ($213) and the people’s average ($596), what is your final guess of the value of coins in the jar?</w:t>
+          <w:numId w:val="1016"/>
+        </w:numPr>
+      </w:pPr>
+      <w:r>
+        <w:t xml:space="preserve">Now, interact with the AI tutor at the bottom of this page before answering. [SOCRATIC / NON-SOCRATIC]. [Repeat question 15.]</w:t>
+      </w:r>
+    </w:p>
+    <w:p>
+      <w:pPr>
+        <w:pStyle w:val="Compact"/>
+        <w:numPr>
+          <w:ilvl w:val="1"/>
+          <w:numId w:val="1029"/>
+        </w:numPr>
+      </w:pPr>
+      <w:r>
+        <w:t xml:space="preserve">Very Positive</w:t>
+      </w:r>
+    </w:p>
+    <w:p>
+      <w:pPr>
+        <w:pStyle w:val="Compact"/>
+        <w:numPr>
+          <w:ilvl w:val="1"/>
+          <w:numId w:val="1029"/>
+        </w:numPr>
+      </w:pPr>
+      <w:r>
+        <w:t xml:space="preserve">Positive</w:t>
+      </w:r>
+    </w:p>
+    <w:p>
+      <w:pPr>
+        <w:pStyle w:val="Compact"/>
+        <w:numPr>
+          <w:ilvl w:val="1"/>
+          <w:numId w:val="1029"/>
+        </w:numPr>
+      </w:pPr>
+      <w:r>
+        <w:t xml:space="preserve">Neutral</w:t>
+      </w:r>
+    </w:p>
+    <w:p>
+      <w:pPr>
+        <w:pStyle w:val="Compact"/>
+        <w:numPr>
+          <w:ilvl w:val="1"/>
+          <w:numId w:val="1029"/>
+        </w:numPr>
+      </w:pPr>
+      <w:r>
+        <w:t xml:space="preserve">Negative</w:t>
+      </w:r>
+    </w:p>
+    <w:p>
+      <w:pPr>
+        <w:pStyle w:val="Compact"/>
+        <w:numPr>
+          <w:ilvl w:val="1"/>
+          <w:numId w:val="1029"/>
+        </w:numPr>
+      </w:pPr>
+      <w:r>
+        <w:t xml:space="preserve">Very Negative</w:t>
       </w:r>
     </w:p>
     <w:p>
       <w:pPr>
         <w:numPr>
           <w:ilvl w:val="0"/>
-          <w:numId w:val="1007"/>
-        </w:numPr>
-      </w:pPr>
-      <w:r>
-        <w:t xml:space="preserve">[Task 1] How much water in litres do students consume at our school each week? Interact with the AI tutor at the bottom of this page before answering. [Randomly assign SOCRATIC / NON-SOCRATIC AI Tutor]</w:t>
+          <w:numId w:val="1016"/>
+        </w:numPr>
+      </w:pPr>
+      <w:r>
+        <w:t xml:space="preserve">Write a well-reasoned 600-character essay critically examining this topic. Write an introductory paragraph with background information, argumentation with as many convincing arguments or facts as possible, and a brief conclusion.</w:t>
       </w:r>
     </w:p>
     <w:p>
       <w:pPr>
         <w:numPr>
           <w:ilvl w:val="0"/>
-          <w:numId w:val="1007"/>
+          <w:numId w:val="1016"/>
+        </w:numPr>
+      </w:pPr>
+      <w:r>
+        <w:t xml:space="preserve">How confident are you that the arguments or facts in your essay are accurate?</w:t>
+      </w:r>
+    </w:p>
+    <w:p>
+      <w:pPr>
+        <w:pStyle w:val="Compact"/>
+        <w:numPr>
+          <w:ilvl w:val="1"/>
+          <w:numId w:val="1030"/>
+        </w:numPr>
+      </w:pPr>
+      <w:r>
+        <w:t xml:space="preserve">Very confident</w:t>
+      </w:r>
+    </w:p>
+    <w:p>
+      <w:pPr>
+        <w:pStyle w:val="Compact"/>
+        <w:numPr>
+          <w:ilvl w:val="1"/>
+          <w:numId w:val="1030"/>
+        </w:numPr>
+      </w:pPr>
+      <w:r>
+        <w:t xml:space="preserve">Confident</w:t>
+      </w:r>
+    </w:p>
+    <w:p>
+      <w:pPr>
+        <w:pStyle w:val="Compact"/>
+        <w:numPr>
+          <w:ilvl w:val="1"/>
+          <w:numId w:val="1030"/>
+        </w:numPr>
+      </w:pPr>
+      <w:r>
+        <w:t xml:space="preserve">Neutral</w:t>
+      </w:r>
+    </w:p>
+    <w:p>
+      <w:pPr>
+        <w:pStyle w:val="Compact"/>
+        <w:numPr>
+          <w:ilvl w:val="1"/>
+          <w:numId w:val="1030"/>
+        </w:numPr>
+      </w:pPr>
+      <w:r>
+        <w:t xml:space="preserve">Not very confident</w:t>
+      </w:r>
+    </w:p>
+    <w:p>
+      <w:pPr>
+        <w:pStyle w:val="Compact"/>
+        <w:numPr>
+          <w:ilvl w:val="1"/>
+          <w:numId w:val="1030"/>
+        </w:numPr>
+      </w:pPr>
+      <w:r>
+        <w:t xml:space="preserve">Not confident at all</w:t>
+      </w:r>
+    </w:p>
+    <w:p>
+      <w:pPr>
+        <w:numPr>
+          <w:ilvl w:val="0"/>
+          <w:numId w:val="1016"/>
+        </w:numPr>
+      </w:pPr>
+      <w:r>
+        <w:t xml:space="preserve">How helpful was interacting with the AI tutor before writing the essay?</w:t>
+      </w:r>
+    </w:p>
+    <w:p>
+      <w:pPr>
+        <w:pStyle w:val="Compact"/>
+        <w:numPr>
+          <w:ilvl w:val="1"/>
+          <w:numId w:val="1031"/>
+        </w:numPr>
+      </w:pPr>
+      <w:r>
+        <w:t xml:space="preserve">Very helpful</w:t>
+      </w:r>
+    </w:p>
+    <w:p>
+      <w:pPr>
+        <w:pStyle w:val="Compact"/>
+        <w:numPr>
+          <w:ilvl w:val="1"/>
+          <w:numId w:val="1031"/>
+        </w:numPr>
+      </w:pPr>
+      <w:r>
+        <w:t xml:space="preserve">Helpful</w:t>
+      </w:r>
+    </w:p>
+    <w:p>
+      <w:pPr>
+        <w:pStyle w:val="Compact"/>
+        <w:numPr>
+          <w:ilvl w:val="1"/>
+          <w:numId w:val="1031"/>
+        </w:numPr>
+      </w:pPr>
+      <w:r>
+        <w:t xml:space="preserve">Neutral</w:t>
+      </w:r>
+    </w:p>
+    <w:p>
+      <w:pPr>
+        <w:pStyle w:val="Compact"/>
+        <w:numPr>
+          <w:ilvl w:val="1"/>
+          <w:numId w:val="1031"/>
+        </w:numPr>
+      </w:pPr>
+      <w:r>
+        <w:t xml:space="preserve">Not very helpful</w:t>
+      </w:r>
+    </w:p>
+    <w:p>
+      <w:pPr>
+        <w:pStyle w:val="Compact"/>
+        <w:numPr>
+          <w:ilvl w:val="1"/>
+          <w:numId w:val="1031"/>
+        </w:numPr>
+      </w:pPr>
+      <w:r>
+        <w:t xml:space="preserve">Not helpful at all</w:t>
+      </w:r>
+    </w:p>
+    <w:p>
+      <w:pPr>
+        <w:numPr>
+          <w:ilvl w:val="0"/>
+          <w:numId w:val="1016"/>
+        </w:numPr>
+      </w:pPr>
+      <w:r>
+        <w:t xml:space="preserve">Can you explain why this interaction was helpful or wasn’t? [TEXT]</w:t>
+      </w:r>
+    </w:p>
+    <w:p>
+      <w:pPr>
+        <w:numPr>
+          <w:ilvl w:val="0"/>
+          <w:numId w:val="1016"/>
+        </w:numPr>
+      </w:pPr>
+      <w:r>
+        <w:t xml:space="preserve">[Task 3] Does sound travel faster in water than air? And if so, why?</w:t>
+      </w:r>
+    </w:p>
+    <w:p>
+      <w:pPr>
+        <w:pStyle w:val="Compact"/>
+        <w:numPr>
+          <w:ilvl w:val="1"/>
+          <w:numId w:val="1032"/>
+        </w:numPr>
+      </w:pPr>
+      <w:r>
+        <w:t xml:space="preserve">Sound travels slower in water due to its higher density</w:t>
+      </w:r>
+    </w:p>
+    <w:p>
+      <w:pPr>
+        <w:pStyle w:val="Compact"/>
+        <w:numPr>
+          <w:ilvl w:val="1"/>
+          <w:numId w:val="1032"/>
+        </w:numPr>
+      </w:pPr>
+      <w:r>
+        <w:t xml:space="preserve">Sound travels faster in water due to its higher density [correct answer]</w:t>
+      </w:r>
+    </w:p>
+    <w:p>
+      <w:pPr>
+        <w:pStyle w:val="Compact"/>
+        <w:numPr>
+          <w:ilvl w:val="1"/>
+          <w:numId w:val="1032"/>
+        </w:numPr>
+      </w:pPr>
+      <w:r>
+        <w:t xml:space="preserve">Sound travels at the same speed in both water and air, regardless of density</w:t>
+      </w:r>
+    </w:p>
+    <w:p>
+      <w:pPr>
+        <w:pStyle w:val="Compact"/>
+        <w:numPr>
+          <w:ilvl w:val="1"/>
+          <w:numId w:val="1032"/>
+        </w:numPr>
+      </w:pPr>
+      <w:r>
+        <w:t xml:space="preserve">Sound travels slower in water due to its lower density</w:t>
+      </w:r>
+    </w:p>
+    <w:p>
+      <w:pPr>
+        <w:pStyle w:val="Compact"/>
+        <w:numPr>
+          <w:ilvl w:val="1"/>
+          <w:numId w:val="1032"/>
+        </w:numPr>
+      </w:pPr>
+      <w:r>
+        <w:t xml:space="preserve">Sound travels faster in water due to its lower density</w:t>
+      </w:r>
+    </w:p>
+    <w:p>
+      <w:pPr>
+        <w:numPr>
+          <w:ilvl w:val="0"/>
+          <w:numId w:val="1016"/>
+        </w:numPr>
+      </w:pPr>
+      <w:r>
+        <w:t xml:space="preserve">Now, interact with the AI tutor at the bottom of this page before answering. [SOCRATIC / NON-SOCRATIC] [Repeat question 21.]</w:t>
+      </w:r>
+    </w:p>
+    <w:p>
+      <w:pPr>
+        <w:numPr>
+          <w:ilvl w:val="0"/>
+          <w:numId w:val="1016"/>
         </w:numPr>
       </w:pPr>
       <w:r>
@@ -10531,7 +11432,7 @@
         <w:pStyle w:val="Compact"/>
         <w:numPr>
           <w:ilvl w:val="1"/>
-          <w:numId w:val="1017"/>
+          <w:numId w:val="1033"/>
         </w:numPr>
       </w:pPr>
       <w:r>
@@ -10543,7 +11444,7 @@
         <w:pStyle w:val="Compact"/>
         <w:numPr>
           <w:ilvl w:val="1"/>
-          <w:numId w:val="1017"/>
+          <w:numId w:val="1033"/>
         </w:numPr>
       </w:pPr>
       <w:r>
@@ -10555,7 +11456,7 @@
         <w:pStyle w:val="Compact"/>
         <w:numPr>
           <w:ilvl w:val="1"/>
-          <w:numId w:val="1017"/>
+          <w:numId w:val="1033"/>
         </w:numPr>
       </w:pPr>
       <w:r>
@@ -10567,7 +11468,7 @@
         <w:pStyle w:val="Compact"/>
         <w:numPr>
           <w:ilvl w:val="1"/>
-          <w:numId w:val="1017"/>
+          <w:numId w:val="1033"/>
         </w:numPr>
       </w:pPr>
       <w:r>
@@ -10579,7 +11480,7 @@
         <w:pStyle w:val="Compact"/>
         <w:numPr>
           <w:ilvl w:val="1"/>
-          <w:numId w:val="1017"/>
+          <w:numId w:val="1033"/>
         </w:numPr>
       </w:pPr>
       <w:r>
@@ -10590,7 +11491,7 @@
       <w:pPr>
         <w:numPr>
           <w:ilvl w:val="0"/>
-          <w:numId w:val="1007"/>
+          <w:numId w:val="1016"/>
         </w:numPr>
       </w:pPr>
       <w:r>
@@ -10602,7 +11503,7 @@
         <w:pStyle w:val="Compact"/>
         <w:numPr>
           <w:ilvl w:val="1"/>
-          <w:numId w:val="1018"/>
+          <w:numId w:val="1034"/>
         </w:numPr>
       </w:pPr>
       <w:r>
@@ -10614,7 +11515,7 @@
         <w:pStyle w:val="Compact"/>
         <w:numPr>
           <w:ilvl w:val="1"/>
-          <w:numId w:val="1018"/>
+          <w:numId w:val="1034"/>
         </w:numPr>
       </w:pPr>
       <w:r>
@@ -10626,7 +11527,7 @@
         <w:pStyle w:val="Compact"/>
         <w:numPr>
           <w:ilvl w:val="1"/>
-          <w:numId w:val="1018"/>
+          <w:numId w:val="1034"/>
         </w:numPr>
       </w:pPr>
       <w:r>
@@ -10638,7 +11539,7 @@
         <w:pStyle w:val="Compact"/>
         <w:numPr>
           <w:ilvl w:val="1"/>
-          <w:numId w:val="1018"/>
+          <w:numId w:val="1034"/>
         </w:numPr>
       </w:pPr>
       <w:r>
@@ -10650,7 +11551,7 @@
         <w:pStyle w:val="Compact"/>
         <w:numPr>
           <w:ilvl w:val="1"/>
-          <w:numId w:val="1018"/>
+          <w:numId w:val="1034"/>
         </w:numPr>
       </w:pPr>
       <w:r>
@@ -10661,671 +11562,140 @@
       <w:pPr>
         <w:numPr>
           <w:ilvl w:val="0"/>
-          <w:numId w:val="1007"/>
-        </w:numPr>
-      </w:pPr>
-      <w:r>
-        <w:t xml:space="preserve">[Task 2.] Experts say that social media can have either a positive or a negative impact on students’ well-being. What is your opinion about the effect of social media on teenagers? There is no correct or wrong answer.</w:t>
-      </w:r>
-    </w:p>
-    <w:p>
-      <w:pPr>
-        <w:pStyle w:val="Compact"/>
-        <w:numPr>
-          <w:ilvl w:val="1"/>
-          <w:numId w:val="1019"/>
-        </w:numPr>
-      </w:pPr>
-      <w:r>
-        <w:t xml:space="preserve">Very Positive</w:t>
-      </w:r>
-    </w:p>
-    <w:p>
-      <w:pPr>
-        <w:pStyle w:val="Compact"/>
-        <w:numPr>
-          <w:ilvl w:val="1"/>
-          <w:numId w:val="1019"/>
-        </w:numPr>
-      </w:pPr>
-      <w:r>
-        <w:t xml:space="preserve">Positive</w:t>
-      </w:r>
-    </w:p>
-    <w:p>
-      <w:pPr>
-        <w:pStyle w:val="Compact"/>
-        <w:numPr>
-          <w:ilvl w:val="1"/>
-          <w:numId w:val="1019"/>
-        </w:numPr>
-      </w:pPr>
-      <w:r>
-        <w:t xml:space="preserve">Neutral</w:t>
-      </w:r>
-    </w:p>
-    <w:p>
-      <w:pPr>
-        <w:pStyle w:val="Compact"/>
-        <w:numPr>
-          <w:ilvl w:val="1"/>
-          <w:numId w:val="1019"/>
-        </w:numPr>
-      </w:pPr>
-      <w:r>
-        <w:t xml:space="preserve">Negative</w:t>
-      </w:r>
-    </w:p>
-    <w:p>
-      <w:pPr>
-        <w:pStyle w:val="Compact"/>
-        <w:numPr>
-          <w:ilvl w:val="1"/>
-          <w:numId w:val="1019"/>
-        </w:numPr>
-      </w:pPr>
-      <w:r>
-        <w:t xml:space="preserve">Very Negative</w:t>
+          <w:numId w:val="1016"/>
+        </w:numPr>
+      </w:pPr>
+      <w:r>
+        <w:t xml:space="preserve">[Verification question] In which of the following materials does sound travel faster?</w:t>
+      </w:r>
+    </w:p>
+    <w:p>
+      <w:pPr>
+        <w:pStyle w:val="Compact"/>
+        <w:numPr>
+          <w:ilvl w:val="1"/>
+          <w:numId w:val="1035"/>
+        </w:numPr>
+      </w:pPr>
+      <w:r>
+        <w:t xml:space="preserve">Rubber</w:t>
+      </w:r>
+    </w:p>
+    <w:p>
+      <w:pPr>
+        <w:pStyle w:val="Compact"/>
+        <w:numPr>
+          <w:ilvl w:val="1"/>
+          <w:numId w:val="1035"/>
+        </w:numPr>
+      </w:pPr>
+      <w:r>
+        <w:t xml:space="preserve">Cold Air</w:t>
+      </w:r>
+    </w:p>
+    <w:p>
+      <w:pPr>
+        <w:pStyle w:val="Compact"/>
+        <w:numPr>
+          <w:ilvl w:val="1"/>
+          <w:numId w:val="1035"/>
+        </w:numPr>
+      </w:pPr>
+      <w:r>
+        <w:t xml:space="preserve">Warm Air</w:t>
+      </w:r>
+    </w:p>
+    <w:p>
+      <w:pPr>
+        <w:pStyle w:val="Compact"/>
+        <w:numPr>
+          <w:ilvl w:val="1"/>
+          <w:numId w:val="1035"/>
+        </w:numPr>
+      </w:pPr>
+      <w:r>
+        <w:t xml:space="preserve">Gold</w:t>
+      </w:r>
+    </w:p>
+    <w:p>
+      <w:pPr>
+        <w:pStyle w:val="Compact"/>
+        <w:numPr>
+          <w:ilvl w:val="1"/>
+          <w:numId w:val="1035"/>
+        </w:numPr>
+      </w:pPr>
+      <w:r>
+        <w:t xml:space="preserve">Water [correct answer]</w:t>
       </w:r>
     </w:p>
     <w:p>
       <w:pPr>
         <w:numPr>
           <w:ilvl w:val="0"/>
-          <w:numId w:val="1007"/>
-        </w:numPr>
-      </w:pPr>
-      <w:r>
-        <w:t xml:space="preserve">Now, interact with the AI tutor at the bottom of this page before answering. [SOCRATIC / NON-SOCRATIC]. [Repeat question 15.]</w:t>
-      </w:r>
-    </w:p>
-    <w:p>
-      <w:pPr>
-        <w:pStyle w:val="Compact"/>
-        <w:numPr>
-          <w:ilvl w:val="1"/>
-          <w:numId w:val="1020"/>
-        </w:numPr>
-      </w:pPr>
-      <w:r>
-        <w:t xml:space="preserve">Very Positive</w:t>
-      </w:r>
-    </w:p>
-    <w:p>
-      <w:pPr>
-        <w:pStyle w:val="Compact"/>
-        <w:numPr>
-          <w:ilvl w:val="1"/>
-          <w:numId w:val="1020"/>
-        </w:numPr>
-      </w:pPr>
-      <w:r>
-        <w:t xml:space="preserve">Positive</w:t>
-      </w:r>
-    </w:p>
-    <w:p>
-      <w:pPr>
-        <w:pStyle w:val="Compact"/>
-        <w:numPr>
-          <w:ilvl w:val="1"/>
-          <w:numId w:val="1020"/>
-        </w:numPr>
-      </w:pPr>
-      <w:r>
-        <w:t xml:space="preserve">Neutral</w:t>
-      </w:r>
-    </w:p>
-    <w:p>
-      <w:pPr>
-        <w:pStyle w:val="Compact"/>
-        <w:numPr>
-          <w:ilvl w:val="1"/>
-          <w:numId w:val="1020"/>
-        </w:numPr>
-      </w:pPr>
-      <w:r>
-        <w:t xml:space="preserve">Negative</w:t>
-      </w:r>
-    </w:p>
-    <w:p>
-      <w:pPr>
-        <w:pStyle w:val="Compact"/>
-        <w:numPr>
-          <w:ilvl w:val="1"/>
-          <w:numId w:val="1020"/>
-        </w:numPr>
-      </w:pPr>
-      <w:r>
-        <w:t xml:space="preserve">Very Negative</w:t>
+          <w:numId w:val="1016"/>
+        </w:numPr>
+      </w:pPr>
+      <w:r>
+        <w:t xml:space="preserve">What is your average grade at school?</w:t>
       </w:r>
     </w:p>
     <w:p>
       <w:pPr>
         <w:numPr>
           <w:ilvl w:val="0"/>
-          <w:numId w:val="1007"/>
-        </w:numPr>
-      </w:pPr>
-      <w:r>
-        <w:t xml:space="preserve">Write a well-reasoned 600-character essay critically examining this topic. Write an introductory paragraph with background information, argumentation with as many convincing arguments or facts as possible, and a brief conclusion.</w:t>
+          <w:numId w:val="1016"/>
+        </w:numPr>
+      </w:pPr>
+      <w:r>
+        <w:t xml:space="preserve">How many hours per day do you spend completing homework assignments?</w:t>
       </w:r>
     </w:p>
     <w:p>
       <w:pPr>
         <w:numPr>
           <w:ilvl w:val="0"/>
-          <w:numId w:val="1007"/>
-        </w:numPr>
-      </w:pPr>
-      <w:r>
-        <w:t xml:space="preserve">How confident are you that the arguments or facts in your essay are accurate?</w:t>
-      </w:r>
-    </w:p>
-    <w:p>
-      <w:pPr>
-        <w:pStyle w:val="Compact"/>
-        <w:numPr>
-          <w:ilvl w:val="1"/>
-          <w:numId w:val="1021"/>
-        </w:numPr>
-      </w:pPr>
-      <w:r>
-        <w:t xml:space="preserve">Very confident</w:t>
-      </w:r>
-    </w:p>
-    <w:p>
-      <w:pPr>
-        <w:pStyle w:val="Compact"/>
-        <w:numPr>
-          <w:ilvl w:val="1"/>
-          <w:numId w:val="1021"/>
-        </w:numPr>
-      </w:pPr>
-      <w:r>
-        <w:t xml:space="preserve">Confident</w:t>
-      </w:r>
-    </w:p>
-    <w:p>
-      <w:pPr>
-        <w:pStyle w:val="Compact"/>
-        <w:numPr>
-          <w:ilvl w:val="1"/>
-          <w:numId w:val="1021"/>
-        </w:numPr>
-      </w:pPr>
-      <w:r>
-        <w:t xml:space="preserve">Neutral</w:t>
-      </w:r>
-    </w:p>
-    <w:p>
-      <w:pPr>
-        <w:pStyle w:val="Compact"/>
-        <w:numPr>
-          <w:ilvl w:val="1"/>
-          <w:numId w:val="1021"/>
-        </w:numPr>
-      </w:pPr>
-      <w:r>
-        <w:t xml:space="preserve">Not very confident</w:t>
-      </w:r>
-    </w:p>
-    <w:p>
-      <w:pPr>
-        <w:pStyle w:val="Compact"/>
-        <w:numPr>
-          <w:ilvl w:val="1"/>
-          <w:numId w:val="1021"/>
-        </w:numPr>
-      </w:pPr>
-      <w:r>
-        <w:t xml:space="preserve">Not confident at all</w:t>
+          <w:numId w:val="1016"/>
+        </w:numPr>
+      </w:pPr>
+      <w:r>
+        <w:t xml:space="preserve">How often do you complete your homework assignment on time?</w:t>
       </w:r>
     </w:p>
     <w:p>
       <w:pPr>
         <w:numPr>
           <w:ilvl w:val="0"/>
-          <w:numId w:val="1007"/>
-        </w:numPr>
-      </w:pPr>
-      <w:r>
-        <w:t xml:space="preserve">How helpful was interacting with the AI tutor before writing the essay?</w:t>
-      </w:r>
-    </w:p>
-    <w:p>
-      <w:pPr>
-        <w:pStyle w:val="Compact"/>
-        <w:numPr>
-          <w:ilvl w:val="1"/>
-          <w:numId w:val="1022"/>
-        </w:numPr>
-      </w:pPr>
-      <w:r>
-        <w:t xml:space="preserve">Very helpful</w:t>
-      </w:r>
-    </w:p>
-    <w:p>
-      <w:pPr>
-        <w:pStyle w:val="Compact"/>
-        <w:numPr>
-          <w:ilvl w:val="1"/>
-          <w:numId w:val="1022"/>
-        </w:numPr>
-      </w:pPr>
-      <w:r>
-        <w:t xml:space="preserve">Helpful</w:t>
-      </w:r>
-    </w:p>
-    <w:p>
-      <w:pPr>
-        <w:pStyle w:val="Compact"/>
-        <w:numPr>
-          <w:ilvl w:val="1"/>
-          <w:numId w:val="1022"/>
-        </w:numPr>
-      </w:pPr>
-      <w:r>
-        <w:t xml:space="preserve">Neutral</w:t>
-      </w:r>
-    </w:p>
-    <w:p>
-      <w:pPr>
-        <w:pStyle w:val="Compact"/>
-        <w:numPr>
-          <w:ilvl w:val="1"/>
-          <w:numId w:val="1022"/>
-        </w:numPr>
-      </w:pPr>
-      <w:r>
-        <w:t xml:space="preserve">Not very helpful</w:t>
-      </w:r>
-    </w:p>
-    <w:p>
-      <w:pPr>
-        <w:pStyle w:val="Compact"/>
-        <w:numPr>
-          <w:ilvl w:val="1"/>
-          <w:numId w:val="1022"/>
-        </w:numPr>
-      </w:pPr>
-      <w:r>
-        <w:t xml:space="preserve">Not helpful at all</w:t>
+          <w:numId w:val="1016"/>
+        </w:numPr>
+      </w:pPr>
+      <w:r>
+        <w:t xml:space="preserve">What single factor contributes the most to your ability to complete homework assignments on time?</w:t>
       </w:r>
     </w:p>
     <w:p>
       <w:pPr>
         <w:numPr>
           <w:ilvl w:val="0"/>
-          <w:numId w:val="1007"/>
-        </w:numPr>
-      </w:pPr>
-      <w:r>
-        <w:t xml:space="preserve">Can you explain why this interaction was helpful or wasn’t? [TEXT]</w:t>
+          <w:numId w:val="1016"/>
+        </w:numPr>
+      </w:pPr>
+      <w:r>
+        <w:t xml:space="preserve">Have you ever used ChatGPT before today?</w:t>
       </w:r>
     </w:p>
     <w:p>
       <w:pPr>
         <w:numPr>
           <w:ilvl w:val="0"/>
-          <w:numId w:val="1007"/>
-        </w:numPr>
-      </w:pPr>
-      <w:r>
-        <w:t xml:space="preserve">[Task 3] Does sound travel faster in water than air? And if so, why?</w:t>
-      </w:r>
-    </w:p>
-    <w:p>
-      <w:pPr>
-        <w:pStyle w:val="Compact"/>
-        <w:numPr>
-          <w:ilvl w:val="1"/>
-          <w:numId w:val="1023"/>
-        </w:numPr>
-      </w:pPr>
-      <w:r>
-        <w:t xml:space="preserve">Sound travels slower in water due to its higher density</w:t>
-      </w:r>
-    </w:p>
-    <w:p>
-      <w:pPr>
-        <w:pStyle w:val="Compact"/>
-        <w:numPr>
-          <w:ilvl w:val="1"/>
-          <w:numId w:val="1023"/>
-        </w:numPr>
-      </w:pPr>
-      <w:r>
-        <w:t xml:space="preserve">Sound travels faster in water due to its higher density [correct answer]</w:t>
-      </w:r>
-    </w:p>
-    <w:p>
-      <w:pPr>
-        <w:pStyle w:val="Compact"/>
-        <w:numPr>
-          <w:ilvl w:val="1"/>
-          <w:numId w:val="1023"/>
-        </w:numPr>
-      </w:pPr>
-      <w:r>
-        <w:t xml:space="preserve">Sound travels at the same speed in both water and air, regardless of density</w:t>
-      </w:r>
-    </w:p>
-    <w:p>
-      <w:pPr>
-        <w:pStyle w:val="Compact"/>
-        <w:numPr>
-          <w:ilvl w:val="1"/>
-          <w:numId w:val="1023"/>
-        </w:numPr>
-      </w:pPr>
-      <w:r>
-        <w:t xml:space="preserve">Sound travels slower in water due to its lower density</w:t>
-      </w:r>
-    </w:p>
-    <w:p>
-      <w:pPr>
-        <w:pStyle w:val="Compact"/>
-        <w:numPr>
-          <w:ilvl w:val="1"/>
-          <w:numId w:val="1023"/>
-        </w:numPr>
-      </w:pPr>
-      <w:r>
-        <w:t xml:space="preserve">Sound travels faster in water due to its lower density</w:t>
-      </w:r>
-    </w:p>
-    <w:p>
-      <w:pPr>
-        <w:numPr>
-          <w:ilvl w:val="0"/>
-          <w:numId w:val="1007"/>
-        </w:numPr>
-      </w:pPr>
-      <w:r>
-        <w:t xml:space="preserve">Now, interact with the AI tutor at the bottom of this page before answering. [SOCRATIC / NON-SOCRATIC] [Repeat question 21.]</w:t>
-      </w:r>
-    </w:p>
-    <w:p>
-      <w:pPr>
-        <w:numPr>
-          <w:ilvl w:val="0"/>
-          <w:numId w:val="1007"/>
-        </w:numPr>
-      </w:pPr>
-      <w:r>
-        <w:t xml:space="preserve">How confident are you that the answer you provided is accurate?</w:t>
-      </w:r>
-    </w:p>
-    <w:p>
-      <w:pPr>
-        <w:pStyle w:val="Compact"/>
-        <w:numPr>
-          <w:ilvl w:val="1"/>
-          <w:numId w:val="1024"/>
-        </w:numPr>
-      </w:pPr>
-      <w:r>
-        <w:t xml:space="preserve">Very confident</w:t>
-      </w:r>
-    </w:p>
-    <w:p>
-      <w:pPr>
-        <w:pStyle w:val="Compact"/>
-        <w:numPr>
-          <w:ilvl w:val="1"/>
-          <w:numId w:val="1024"/>
-        </w:numPr>
-      </w:pPr>
-      <w:r>
-        <w:t xml:space="preserve">Confident</w:t>
-      </w:r>
-    </w:p>
-    <w:p>
-      <w:pPr>
-        <w:pStyle w:val="Compact"/>
-        <w:numPr>
-          <w:ilvl w:val="1"/>
-          <w:numId w:val="1024"/>
-        </w:numPr>
-      </w:pPr>
-      <w:r>
-        <w:t xml:space="preserve">Neutral</w:t>
-      </w:r>
-    </w:p>
-    <w:p>
-      <w:pPr>
-        <w:pStyle w:val="Compact"/>
-        <w:numPr>
-          <w:ilvl w:val="1"/>
-          <w:numId w:val="1024"/>
-        </w:numPr>
-      </w:pPr>
-      <w:r>
-        <w:t xml:space="preserve">Not very confident</w:t>
-      </w:r>
-    </w:p>
-    <w:p>
-      <w:pPr>
-        <w:pStyle w:val="Compact"/>
-        <w:numPr>
-          <w:ilvl w:val="1"/>
-          <w:numId w:val="1024"/>
-        </w:numPr>
-      </w:pPr>
-      <w:r>
-        <w:t xml:space="preserve">Not confident at all</w:t>
-      </w:r>
-    </w:p>
-    <w:p>
-      <w:pPr>
-        <w:numPr>
-          <w:ilvl w:val="0"/>
-          <w:numId w:val="1007"/>
-        </w:numPr>
-      </w:pPr>
-      <w:r>
-        <w:t xml:space="preserve">How helpful was interacting with the AI tutor?</w:t>
-      </w:r>
-    </w:p>
-    <w:p>
-      <w:pPr>
-        <w:pStyle w:val="Compact"/>
-        <w:numPr>
-          <w:ilvl w:val="1"/>
-          <w:numId w:val="1025"/>
-        </w:numPr>
-      </w:pPr>
-      <w:r>
-        <w:t xml:space="preserve">Very helpful</w:t>
-      </w:r>
-    </w:p>
-    <w:p>
-      <w:pPr>
-        <w:pStyle w:val="Compact"/>
-        <w:numPr>
-          <w:ilvl w:val="1"/>
-          <w:numId w:val="1025"/>
-        </w:numPr>
-      </w:pPr>
-      <w:r>
-        <w:t xml:space="preserve">Helpful</w:t>
-      </w:r>
-    </w:p>
-    <w:p>
-      <w:pPr>
-        <w:pStyle w:val="Compact"/>
-        <w:numPr>
-          <w:ilvl w:val="1"/>
-          <w:numId w:val="1025"/>
-        </w:numPr>
-      </w:pPr>
-      <w:r>
-        <w:t xml:space="preserve">Neutral</w:t>
-      </w:r>
-    </w:p>
-    <w:p>
-      <w:pPr>
-        <w:pStyle w:val="Compact"/>
-        <w:numPr>
-          <w:ilvl w:val="1"/>
-          <w:numId w:val="1025"/>
-        </w:numPr>
-      </w:pPr>
-      <w:r>
-        <w:t xml:space="preserve">Not very helpful</w:t>
-      </w:r>
-    </w:p>
-    <w:p>
-      <w:pPr>
-        <w:pStyle w:val="Compact"/>
-        <w:numPr>
-          <w:ilvl w:val="1"/>
-          <w:numId w:val="1025"/>
-        </w:numPr>
-      </w:pPr>
-      <w:r>
-        <w:t xml:space="preserve">Not helpful at all</w:t>
-      </w:r>
-    </w:p>
-    <w:p>
-      <w:pPr>
-        <w:numPr>
-          <w:ilvl w:val="0"/>
-          <w:numId w:val="1007"/>
-        </w:numPr>
-      </w:pPr>
-      <w:r>
-        <w:t xml:space="preserve">[Verification question] In which of the following materials does sound travel faster?</w:t>
-      </w:r>
-    </w:p>
-    <w:p>
-      <w:pPr>
-        <w:pStyle w:val="Compact"/>
-        <w:numPr>
-          <w:ilvl w:val="1"/>
-          <w:numId w:val="1026"/>
-        </w:numPr>
-      </w:pPr>
-      <w:r>
-        <w:t xml:space="preserve">Rubber</w:t>
-      </w:r>
-    </w:p>
-    <w:p>
-      <w:pPr>
-        <w:pStyle w:val="Compact"/>
-        <w:numPr>
-          <w:ilvl w:val="1"/>
-          <w:numId w:val="1026"/>
-        </w:numPr>
-      </w:pPr>
-      <w:r>
-        <w:t xml:space="preserve">Cold Air</w:t>
-      </w:r>
-    </w:p>
-    <w:p>
-      <w:pPr>
-        <w:pStyle w:val="Compact"/>
-        <w:numPr>
-          <w:ilvl w:val="1"/>
-          <w:numId w:val="1026"/>
-        </w:numPr>
-      </w:pPr>
-      <w:r>
-        <w:t xml:space="preserve">Warm Air</w:t>
-      </w:r>
-    </w:p>
-    <w:p>
-      <w:pPr>
-        <w:pStyle w:val="Compact"/>
-        <w:numPr>
-          <w:ilvl w:val="1"/>
-          <w:numId w:val="1026"/>
-        </w:numPr>
-      </w:pPr>
-      <w:r>
-        <w:t xml:space="preserve">Gold</w:t>
-      </w:r>
-    </w:p>
-    <w:p>
-      <w:pPr>
-        <w:pStyle w:val="Compact"/>
-        <w:numPr>
-          <w:ilvl w:val="1"/>
-          <w:numId w:val="1026"/>
-        </w:numPr>
-      </w:pPr>
-      <w:r>
-        <w:t xml:space="preserve">Water [correct answer]</w:t>
-      </w:r>
-    </w:p>
-    <w:p>
-      <w:pPr>
-        <w:numPr>
-          <w:ilvl w:val="0"/>
-          <w:numId w:val="1007"/>
-        </w:numPr>
-      </w:pPr>
-      <w:r>
-        <w:t xml:space="preserve">What is your average grade at school?</w:t>
-      </w:r>
-    </w:p>
-    <w:p>
-      <w:pPr>
-        <w:numPr>
-          <w:ilvl w:val="0"/>
-          <w:numId w:val="1007"/>
-        </w:numPr>
-      </w:pPr>
-      <w:r>
-        <w:t xml:space="preserve">How many hours per day do you spend completing homework assignments?</w:t>
-      </w:r>
-    </w:p>
-    <w:p>
-      <w:pPr>
-        <w:numPr>
-          <w:ilvl w:val="0"/>
-          <w:numId w:val="1007"/>
-        </w:numPr>
-      </w:pPr>
-      <w:r>
-        <w:t xml:space="preserve">How often do you complete your homework assignment on time?</w:t>
-      </w:r>
-    </w:p>
-    <w:p>
-      <w:pPr>
-        <w:numPr>
-          <w:ilvl w:val="0"/>
-          <w:numId w:val="1007"/>
-        </w:numPr>
-      </w:pPr>
-      <w:r>
-        <w:t xml:space="preserve">What single factor contributes the most to your ability to complete homework assignments on time?</w:t>
-      </w:r>
-    </w:p>
-    <w:p>
-      <w:pPr>
-        <w:numPr>
-          <w:ilvl w:val="0"/>
-          <w:numId w:val="1007"/>
-        </w:numPr>
-      </w:pPr>
-      <w:r>
-        <w:t xml:space="preserve">Have you ever used ChatGPT before today?</w:t>
-      </w:r>
-    </w:p>
-    <w:p>
-      <w:pPr>
-        <w:numPr>
-          <w:ilvl w:val="0"/>
-          <w:numId w:val="1007"/>
+          <w:numId w:val="1016"/>
         </w:numPr>
       </w:pPr>
       <w:r>
         <w:t xml:space="preserve">In your opinion, how many of your classmates are using ChatGPT for homework?</w:t>
       </w:r>
     </w:p>
-    <w:bookmarkEnd w:id="176"/>
-    <w:bookmarkEnd w:id="177"/>
+    <w:bookmarkEnd w:id="185"/>
     <w:sectPr/>
   </w:body>
 </w:document>
@@ -11424,7 +11794,26 @@
       </w:r>
     </w:p>
   </w:footnote>
-  <w:footnote w:id="41">
+  <w:footnote w:id="30">
+    <w:p>
+      <w:pPr>
+        <w:pStyle w:val="FootnoteText"/>
+      </w:pPr>
+      <w:r>
+        <w:rPr>
+          <w:rStyle w:val="FootnoteReference"/>
+        </w:rPr>
+        <w:footnoteRef/>
+      </w:r>
+      <w:r>
+        <w:t xml:space="preserve"> </w:t>
+      </w:r>
+      <w:r>
+        <w:t xml:space="preserve">Clearance obtained on May 17, 2023.</w:t>
+      </w:r>
+    </w:p>
+  </w:footnote>
+  <w:footnote w:id="42">
     <w:p>
       <w:pPr>
         <w:pStyle w:val="FootnoteText"/>
@@ -11463,7 +11852,7 @@
       </w:r>
     </w:p>
   </w:footnote>
-  <w:footnote w:id="42">
+  <w:footnote w:id="43">
     <w:p>
       <w:pPr>
         <w:pStyle w:val="FootnoteText"/>
@@ -11482,7 +11871,7 @@
       </w:r>
     </w:p>
   </w:footnote>
-  <w:footnote w:id="44">
+  <w:footnote w:id="45">
     <w:p>
       <w:pPr>
         <w:pStyle w:val="FootnoteText"/>
@@ -11501,7 +11890,7 @@
       </w:r>
     </w:p>
   </w:footnote>
-  <w:footnote w:id="60">
+  <w:footnote w:id="61">
     <w:p>
       <w:pPr>
         <w:pStyle w:val="FootnoteText"/>
@@ -11520,7 +11909,7 @@
       </w:r>
     </w:p>
   </w:footnote>
-  <w:footnote w:id="65">
+  <w:footnote w:id="66">
     <w:p>
       <w:pPr>
         <w:pStyle w:val="FootnoteText"/>
@@ -11539,7 +11928,7 @@
       </w:r>
     </w:p>
   </w:footnote>
-  <w:footnote w:id="85">
+  <w:footnote w:id="86">
     <w:p>
       <w:pPr>
         <w:pStyle w:val="FootnoteText"/>
@@ -11600,7 +11989,7 @@
       </w:r>
     </w:p>
   </w:footnote>
-  <w:footnote w:id="95">
+  <w:footnote w:id="96">
     <w:p>
       <w:pPr>
         <w:pStyle w:val="FootnoteText"/>
@@ -11882,6 +12271,337 @@
       <w:start w:val="16"/>
       <w:numFmt w:val="lowerLetter"/>
       <w:lvlText w:val="%9."/>
+      <w:lvlJc w:val="left"/>
+      <w:pPr>
+        <w:ind w:left="6480" w:hanging="360"/>
+      </w:pPr>
+    </w:lvl>
+  </w:abstractNum>
+  <w:abstractNum w:abstractNumId="99431">
+    <w:nsid w:val="00A99431"/>
+    <w:multiLevelType w:val="multilevel"/>
+    <w:lvl w:ilvl="0">
+      <w:start w:val="1"/>
+      <w:numFmt w:val="decimal"/>
+      <w:lvlText w:val="(%1)"/>
+      <w:lvlJc w:val="left"/>
+      <w:pPr>
+        <w:ind w:left="720" w:hanging="360"/>
+      </w:pPr>
+    </w:lvl>
+    <w:lvl w:ilvl="1">
+      <w:start w:val="1"/>
+      <w:numFmt w:val="decimal"/>
+      <w:lvlText w:val="(%2)"/>
+      <w:lvlJc w:val="left"/>
+      <w:pPr>
+        <w:ind w:left="1440" w:hanging="360"/>
+      </w:pPr>
+    </w:lvl>
+    <w:lvl w:ilvl="2">
+      <w:start w:val="1"/>
+      <w:numFmt w:val="decimal"/>
+      <w:lvlText w:val="(%3)"/>
+      <w:lvlJc w:val="left"/>
+      <w:pPr>
+        <w:ind w:left="2160" w:hanging="360"/>
+      </w:pPr>
+    </w:lvl>
+    <w:lvl w:ilvl="3">
+      <w:start w:val="1"/>
+      <w:numFmt w:val="decimal"/>
+      <w:lvlText w:val="(%4)"/>
+      <w:lvlJc w:val="left"/>
+      <w:pPr>
+        <w:ind w:left="2880" w:hanging="360"/>
+      </w:pPr>
+    </w:lvl>
+    <w:lvl w:ilvl="4">
+      <w:start w:val="1"/>
+      <w:numFmt w:val="decimal"/>
+      <w:lvlText w:val="(%5)"/>
+      <w:lvlJc w:val="left"/>
+      <w:pPr>
+        <w:ind w:left="3600" w:hanging="360"/>
+      </w:pPr>
+    </w:lvl>
+    <w:lvl w:ilvl="5">
+      <w:start w:val="1"/>
+      <w:numFmt w:val="decimal"/>
+      <w:lvlText w:val="(%6)"/>
+      <w:lvlJc w:val="left"/>
+      <w:pPr>
+        <w:ind w:left="4320" w:hanging="360"/>
+      </w:pPr>
+    </w:lvl>
+    <w:lvl w:ilvl="6">
+      <w:start w:val="1"/>
+      <w:numFmt w:val="decimal"/>
+      <w:lvlText w:val="(%7)"/>
+      <w:lvlJc w:val="left"/>
+      <w:pPr>
+        <w:ind w:left="5040" w:hanging="360"/>
+      </w:pPr>
+    </w:lvl>
+    <w:lvl w:ilvl="7">
+      <w:start w:val="1"/>
+      <w:numFmt w:val="decimal"/>
+      <w:lvlText w:val="(%8)"/>
+      <w:lvlJc w:val="left"/>
+      <w:pPr>
+        <w:ind w:left="5760" w:hanging="360"/>
+      </w:pPr>
+    </w:lvl>
+    <w:lvl w:ilvl="8">
+      <w:start w:val="1"/>
+      <w:numFmt w:val="decimal"/>
+      <w:lvlText w:val="(%9)"/>
+      <w:lvlJc w:val="left"/>
+      <w:pPr>
+        <w:ind w:left="6480" w:hanging="360"/>
+      </w:pPr>
+    </w:lvl>
+  </w:abstractNum>
+  <w:abstractNum w:abstractNumId="992">
+    <w:nsid w:val="0000A992"/>
+    <w:multiLevelType w:val="multilevel"/>
+    <w:lvl w:ilvl="0">
+      <w:numFmt w:val="bullet"/>
+      <w:lvlText w:val="☐"/>
+      <w:lvlJc w:val="left"/>
+      <w:pPr>
+        <w:ind w:left="720" w:hanging="360"/>
+      </w:pPr>
+    </w:lvl>
+    <w:lvl w:ilvl="1">
+      <w:numFmt w:val="bullet"/>
+      <w:lvlText w:val="☐"/>
+      <w:lvlJc w:val="left"/>
+      <w:pPr>
+        <w:ind w:left="1440" w:hanging="360"/>
+      </w:pPr>
+    </w:lvl>
+    <w:lvl w:ilvl="2">
+      <w:numFmt w:val="bullet"/>
+      <w:lvlText w:val="☐"/>
+      <w:lvlJc w:val="left"/>
+      <w:pPr>
+        <w:ind w:left="2160" w:hanging="360"/>
+      </w:pPr>
+    </w:lvl>
+    <w:lvl w:ilvl="3">
+      <w:numFmt w:val="bullet"/>
+      <w:lvlText w:val="☐"/>
+      <w:lvlJc w:val="left"/>
+      <w:pPr>
+        <w:ind w:left="2880" w:hanging="360"/>
+      </w:pPr>
+    </w:lvl>
+    <w:lvl w:ilvl="4">
+      <w:numFmt w:val="bullet"/>
+      <w:lvlText w:val="☐"/>
+      <w:lvlJc w:val="left"/>
+      <w:pPr>
+        <w:ind w:left="3600" w:hanging="360"/>
+      </w:pPr>
+    </w:lvl>
+    <w:lvl w:ilvl="5">
+      <w:numFmt w:val="bullet"/>
+      <w:lvlText w:val="☐"/>
+      <w:lvlJc w:val="left"/>
+      <w:pPr>
+        <w:ind w:left="4320" w:hanging="360"/>
+      </w:pPr>
+    </w:lvl>
+    <w:lvl w:ilvl="6">
+      <w:numFmt w:val="bullet"/>
+      <w:lvlText w:val="☐"/>
+      <w:lvlJc w:val="left"/>
+      <w:pPr>
+        <w:ind w:left="5040" w:hanging="360"/>
+      </w:pPr>
+    </w:lvl>
+    <w:lvl w:ilvl="7">
+      <w:numFmt w:val="bullet"/>
+      <w:lvlText w:val="☐"/>
+      <w:lvlJc w:val="left"/>
+      <w:pPr>
+        <w:ind w:left="5760" w:hanging="360"/>
+      </w:pPr>
+    </w:lvl>
+    <w:lvl w:ilvl="8">
+      <w:numFmt w:val="bullet"/>
+      <w:lvlText w:val="☐"/>
+      <w:lvlJc w:val="left"/>
+      <w:pPr>
+        <w:ind w:left="6480" w:hanging="360"/>
+      </w:pPr>
+    </w:lvl>
+  </w:abstractNum>
+  <w:abstractNum w:abstractNumId="99432">
+    <w:nsid w:val="00A99432"/>
+    <w:multiLevelType w:val="multilevel"/>
+    <w:lvl w:ilvl="0">
+      <w:start w:val="2"/>
+      <w:numFmt w:val="decimal"/>
+      <w:lvlText w:val="(%1)"/>
+      <w:lvlJc w:val="left"/>
+      <w:pPr>
+        <w:ind w:left="720" w:hanging="360"/>
+      </w:pPr>
+    </w:lvl>
+    <w:lvl w:ilvl="1">
+      <w:start w:val="2"/>
+      <w:numFmt w:val="decimal"/>
+      <w:lvlText w:val="(%2)"/>
+      <w:lvlJc w:val="left"/>
+      <w:pPr>
+        <w:ind w:left="1440" w:hanging="360"/>
+      </w:pPr>
+    </w:lvl>
+    <w:lvl w:ilvl="2">
+      <w:start w:val="2"/>
+      <w:numFmt w:val="decimal"/>
+      <w:lvlText w:val="(%3)"/>
+      <w:lvlJc w:val="left"/>
+      <w:pPr>
+        <w:ind w:left="2160" w:hanging="360"/>
+      </w:pPr>
+    </w:lvl>
+    <w:lvl w:ilvl="3">
+      <w:start w:val="2"/>
+      <w:numFmt w:val="decimal"/>
+      <w:lvlText w:val="(%4)"/>
+      <w:lvlJc w:val="left"/>
+      <w:pPr>
+        <w:ind w:left="2880" w:hanging="360"/>
+      </w:pPr>
+    </w:lvl>
+    <w:lvl w:ilvl="4">
+      <w:start w:val="2"/>
+      <w:numFmt w:val="decimal"/>
+      <w:lvlText w:val="(%5)"/>
+      <w:lvlJc w:val="left"/>
+      <w:pPr>
+        <w:ind w:left="3600" w:hanging="360"/>
+      </w:pPr>
+    </w:lvl>
+    <w:lvl w:ilvl="5">
+      <w:start w:val="2"/>
+      <w:numFmt w:val="decimal"/>
+      <w:lvlText w:val="(%6)"/>
+      <w:lvlJc w:val="left"/>
+      <w:pPr>
+        <w:ind w:left="4320" w:hanging="360"/>
+      </w:pPr>
+    </w:lvl>
+    <w:lvl w:ilvl="6">
+      <w:start w:val="2"/>
+      <w:numFmt w:val="decimal"/>
+      <w:lvlText w:val="(%7)"/>
+      <w:lvlJc w:val="left"/>
+      <w:pPr>
+        <w:ind w:left="5040" w:hanging="360"/>
+      </w:pPr>
+    </w:lvl>
+    <w:lvl w:ilvl="7">
+      <w:start w:val="2"/>
+      <w:numFmt w:val="decimal"/>
+      <w:lvlText w:val="(%8)"/>
+      <w:lvlJc w:val="left"/>
+      <w:pPr>
+        <w:ind w:left="5760" w:hanging="360"/>
+      </w:pPr>
+    </w:lvl>
+    <w:lvl w:ilvl="8">
+      <w:start w:val="2"/>
+      <w:numFmt w:val="decimal"/>
+      <w:lvlText w:val="(%9)"/>
+      <w:lvlJc w:val="left"/>
+      <w:pPr>
+        <w:ind w:left="6480" w:hanging="360"/>
+      </w:pPr>
+    </w:lvl>
+  </w:abstractNum>
+  <w:abstractNum w:abstractNumId="99433">
+    <w:nsid w:val="00A99433"/>
+    <w:multiLevelType w:val="multilevel"/>
+    <w:lvl w:ilvl="0">
+      <w:start w:val="3"/>
+      <w:numFmt w:val="decimal"/>
+      <w:lvlText w:val="(%1)"/>
+      <w:lvlJc w:val="left"/>
+      <w:pPr>
+        <w:ind w:left="720" w:hanging="360"/>
+      </w:pPr>
+    </w:lvl>
+    <w:lvl w:ilvl="1">
+      <w:start w:val="3"/>
+      <w:numFmt w:val="decimal"/>
+      <w:lvlText w:val="(%2)"/>
+      <w:lvlJc w:val="left"/>
+      <w:pPr>
+        <w:ind w:left="1440" w:hanging="360"/>
+      </w:pPr>
+    </w:lvl>
+    <w:lvl w:ilvl="2">
+      <w:start w:val="3"/>
+      <w:numFmt w:val="decimal"/>
+      <w:lvlText w:val="(%3)"/>
+      <w:lvlJc w:val="left"/>
+      <w:pPr>
+        <w:ind w:left="2160" w:hanging="360"/>
+      </w:pPr>
+    </w:lvl>
+    <w:lvl w:ilvl="3">
+      <w:start w:val="3"/>
+      <w:numFmt w:val="decimal"/>
+      <w:lvlText w:val="(%4)"/>
+      <w:lvlJc w:val="left"/>
+      <w:pPr>
+        <w:ind w:left="2880" w:hanging="360"/>
+      </w:pPr>
+    </w:lvl>
+    <w:lvl w:ilvl="4">
+      <w:start w:val="3"/>
+      <w:numFmt w:val="decimal"/>
+      <w:lvlText w:val="(%5)"/>
+      <w:lvlJc w:val="left"/>
+      <w:pPr>
+        <w:ind w:left="3600" w:hanging="360"/>
+      </w:pPr>
+    </w:lvl>
+    <w:lvl w:ilvl="5">
+      <w:start w:val="3"/>
+      <w:numFmt w:val="decimal"/>
+      <w:lvlText w:val="(%6)"/>
+      <w:lvlJc w:val="left"/>
+      <w:pPr>
+        <w:ind w:left="4320" w:hanging="360"/>
+      </w:pPr>
+    </w:lvl>
+    <w:lvl w:ilvl="6">
+      <w:start w:val="3"/>
+      <w:numFmt w:val="decimal"/>
+      <w:lvlText w:val="(%7)"/>
+      <w:lvlJc w:val="left"/>
+      <w:pPr>
+        <w:ind w:left="5040" w:hanging="360"/>
+      </w:pPr>
+    </w:lvl>
+    <w:lvl w:ilvl="7">
+      <w:start w:val="3"/>
+      <w:numFmt w:val="decimal"/>
+      <w:lvlText w:val="(%8)"/>
+      <w:lvlJc w:val="left"/>
+      <w:pPr>
+        <w:ind w:left="5760" w:hanging="360"/>
+      </w:pPr>
+    </w:lvl>
+    <w:lvl w:ilvl="8">
+      <w:start w:val="3"/>
+      <w:numFmt w:val="decimal"/>
+      <w:lvlText w:val="(%9)"/>
       <w:lvlJc w:val="left"/>
       <w:pPr>
         <w:ind w:left="6480" w:hanging="360"/>
@@ -12049,6 +12769,114 @@
     <w:abstractNumId w:val="991"/>
   </w:num>
   <w:num w:numId="1007">
+    <w:abstractNumId w:val="99431"/>
+    <w:lvlOverride w:ilvl="0">
+      <w:startOverride w:val="1"/>
+    </w:lvlOverride>
+    <w:lvlOverride w:ilvl="1">
+      <w:startOverride w:val="1"/>
+    </w:lvlOverride>
+    <w:lvlOverride w:ilvl="2">
+      <w:startOverride w:val="1"/>
+    </w:lvlOverride>
+    <w:lvlOverride w:ilvl="3">
+      <w:startOverride w:val="1"/>
+    </w:lvlOverride>
+    <w:lvlOverride w:ilvl="4">
+      <w:startOverride w:val="1"/>
+    </w:lvlOverride>
+    <w:lvlOverride w:ilvl="5">
+      <w:startOverride w:val="1"/>
+    </w:lvlOverride>
+    <w:lvlOverride w:ilvl="6">
+      <w:startOverride w:val="1"/>
+    </w:lvlOverride>
+    <w:lvlOverride w:ilvl="7">
+      <w:startOverride w:val="1"/>
+    </w:lvlOverride>
+    <w:lvlOverride w:ilvl="8">
+      <w:startOverride w:val="1"/>
+    </w:lvlOverride>
+  </w:num>
+  <w:num w:numId="1008">
+    <w:abstractNumId w:val="992"/>
+  </w:num>
+  <w:num w:numId="1009">
+    <w:abstractNumId w:val="992"/>
+  </w:num>
+  <w:num w:numId="1010">
+    <w:abstractNumId w:val="99432"/>
+    <w:lvlOverride w:ilvl="0">
+      <w:startOverride w:val="2"/>
+    </w:lvlOverride>
+    <w:lvlOverride w:ilvl="1">
+      <w:startOverride w:val="2"/>
+    </w:lvlOverride>
+    <w:lvlOverride w:ilvl="2">
+      <w:startOverride w:val="2"/>
+    </w:lvlOverride>
+    <w:lvlOverride w:ilvl="3">
+      <w:startOverride w:val="2"/>
+    </w:lvlOverride>
+    <w:lvlOverride w:ilvl="4">
+      <w:startOverride w:val="2"/>
+    </w:lvlOverride>
+    <w:lvlOverride w:ilvl="5">
+      <w:startOverride w:val="2"/>
+    </w:lvlOverride>
+    <w:lvlOverride w:ilvl="6">
+      <w:startOverride w:val="2"/>
+    </w:lvlOverride>
+    <w:lvlOverride w:ilvl="7">
+      <w:startOverride w:val="2"/>
+    </w:lvlOverride>
+    <w:lvlOverride w:ilvl="8">
+      <w:startOverride w:val="2"/>
+    </w:lvlOverride>
+  </w:num>
+  <w:num w:numId="1011">
+    <w:abstractNumId w:val="992"/>
+  </w:num>
+  <w:num w:numId="1012">
+    <w:abstractNumId w:val="992"/>
+  </w:num>
+  <w:num w:numId="1013">
+    <w:abstractNumId w:val="99433"/>
+    <w:lvlOverride w:ilvl="0">
+      <w:startOverride w:val="3"/>
+    </w:lvlOverride>
+    <w:lvlOverride w:ilvl="1">
+      <w:startOverride w:val="3"/>
+    </w:lvlOverride>
+    <w:lvlOverride w:ilvl="2">
+      <w:startOverride w:val="3"/>
+    </w:lvlOverride>
+    <w:lvlOverride w:ilvl="3">
+      <w:startOverride w:val="3"/>
+    </w:lvlOverride>
+    <w:lvlOverride w:ilvl="4">
+      <w:startOverride w:val="3"/>
+    </w:lvlOverride>
+    <w:lvlOverride w:ilvl="5">
+      <w:startOverride w:val="3"/>
+    </w:lvlOverride>
+    <w:lvlOverride w:ilvl="6">
+      <w:startOverride w:val="3"/>
+    </w:lvlOverride>
+    <w:lvlOverride w:ilvl="7">
+      <w:startOverride w:val="3"/>
+    </w:lvlOverride>
+    <w:lvlOverride w:ilvl="8">
+      <w:startOverride w:val="3"/>
+    </w:lvlOverride>
+  </w:num>
+  <w:num w:numId="1014">
+    <w:abstractNumId w:val="992"/>
+  </w:num>
+  <w:num w:numId="1015">
+    <w:abstractNumId w:val="992"/>
+  </w:num>
+  <w:num w:numId="1016">
     <w:abstractNumId w:val="99411"/>
     <w:lvlOverride w:ilvl="0">
       <w:startOverride w:val="1"/>
@@ -12078,33 +12906,6 @@
       <w:startOverride w:val="1"/>
     </w:lvlOverride>
   </w:num>
-  <w:num w:numId="1008">
-    <w:abstractNumId w:val="991"/>
-  </w:num>
-  <w:num w:numId="1009">
-    <w:abstractNumId w:val="991"/>
-  </w:num>
-  <w:num w:numId="1010">
-    <w:abstractNumId w:val="991"/>
-  </w:num>
-  <w:num w:numId="1011">
-    <w:abstractNumId w:val="991"/>
-  </w:num>
-  <w:num w:numId="1012">
-    <w:abstractNumId w:val="991"/>
-  </w:num>
-  <w:num w:numId="1013">
-    <w:abstractNumId w:val="991"/>
-  </w:num>
-  <w:num w:numId="1014">
-    <w:abstractNumId w:val="991"/>
-  </w:num>
-  <w:num w:numId="1015">
-    <w:abstractNumId w:val="991"/>
-  </w:num>
-  <w:num w:numId="1016">
-    <w:abstractNumId w:val="991"/>
-  </w:num>
   <w:num w:numId="1017">
     <w:abstractNumId w:val="991"/>
   </w:num>
@@ -12124,6 +12925,33 @@
     <w:abstractNumId w:val="991"/>
   </w:num>
   <w:num w:numId="1023">
+    <w:abstractNumId w:val="991"/>
+  </w:num>
+  <w:num w:numId="1024">
+    <w:abstractNumId w:val="991"/>
+  </w:num>
+  <w:num w:numId="1025">
+    <w:abstractNumId w:val="991"/>
+  </w:num>
+  <w:num w:numId="1026">
+    <w:abstractNumId w:val="991"/>
+  </w:num>
+  <w:num w:numId="1027">
+    <w:abstractNumId w:val="991"/>
+  </w:num>
+  <w:num w:numId="1028">
+    <w:abstractNumId w:val="991"/>
+  </w:num>
+  <w:num w:numId="1029">
+    <w:abstractNumId w:val="991"/>
+  </w:num>
+  <w:num w:numId="1030">
+    <w:abstractNumId w:val="991"/>
+  </w:num>
+  <w:num w:numId="1031">
+    <w:abstractNumId w:val="991"/>
+  </w:num>
+  <w:num w:numId="1032">
     <w:abstractNumId w:val="99411"/>
     <w:lvlOverride w:ilvl="0">
       <w:startOverride w:val="1"/>
@@ -12153,13 +12981,13 @@
       <w:startOverride w:val="1"/>
     </w:lvlOverride>
   </w:num>
-  <w:num w:numId="1024">
+  <w:num w:numId="1033">
     <w:abstractNumId w:val="991"/>
   </w:num>
-  <w:num w:numId="1025">
+  <w:num w:numId="1034">
     <w:abstractNumId w:val="991"/>
   </w:num>
-  <w:num w:numId="1026">
+  <w:num w:numId="1035">
     <w:abstractNumId w:val="991"/>
   </w:num>
 </w:numbering>

</xml_diff>